<commit_message>
Defined string in the resources and ran app in the emulator
</commit_message>
<xml_diff>
--- a/Progress Report.docx
+++ b/Progress Report.docx
@@ -262,6 +262,74 @@
         </w:rPr>
         <w:t>Full sized text with attributes, black background and white color</w:t>
       </w:r>
+    </w:p>
+    <w:p>
+      <w:pPr>
+        <w:rPr>
+          <w:lang w:val="en-US"/>
+        </w:rPr>
+      </w:pPr>
+      <w:r>
+        <w:rPr>
+          <w:noProof/>
+        </w:rPr>
+        <w:lastRenderedPageBreak/>
+        <w:drawing>
+          <wp:inline distT="0" distB="0" distL="0" distR="0" wp14:anchorId="55E65612" wp14:editId="0080C5F6">
+            <wp:extent cx="5731510" cy="4010660"/>
+            <wp:effectExtent l="0" t="0" r="2540" b="8890"/>
+            <wp:docPr id="3" name="Picture 3"/>
+            <wp:cNvGraphicFramePr>
+              <a:graphicFrameLocks xmlns:a="http://schemas.openxmlformats.org/drawingml/2006/main" noChangeAspect="1"/>
+            </wp:cNvGraphicFramePr>
+            <a:graphic xmlns:a="http://schemas.openxmlformats.org/drawingml/2006/main">
+              <a:graphicData uri="http://schemas.openxmlformats.org/drawingml/2006/picture">
+                <pic:pic xmlns:pic="http://schemas.openxmlformats.org/drawingml/2006/picture">
+                  <pic:nvPicPr>
+                    <pic:cNvPr id="1" name=""/>
+                    <pic:cNvPicPr/>
+                  </pic:nvPicPr>
+                  <pic:blipFill>
+                    <a:blip r:embed="rId8"/>
+                    <a:stretch>
+                      <a:fillRect/>
+                    </a:stretch>
+                  </pic:blipFill>
+                  <pic:spPr>
+                    <a:xfrm>
+                      <a:off x="0" y="0"/>
+                      <a:ext cx="5731510" cy="4010660"/>
+                    </a:xfrm>
+                    <a:prstGeom prst="rect">
+                      <a:avLst/>
+                    </a:prstGeom>
+                  </pic:spPr>
+                </pic:pic>
+              </a:graphicData>
+            </a:graphic>
+          </wp:inline>
+        </w:drawing>
+      </w:r>
+    </w:p>
+    <w:p>
+      <w:pPr>
+        <w:rPr>
+          <w:lang w:val="en-US"/>
+        </w:rPr>
+      </w:pPr>
+      <w:r>
+        <w:rPr>
+          <w:lang w:val="en-US"/>
+        </w:rPr>
+        <w:t>Defined string in the resources and ran app in the emulator</w:t>
+      </w:r>
+    </w:p>
+    <w:p>
+      <w:pPr>
+        <w:rPr>
+          <w:lang w:val="en-US"/>
+        </w:rPr>
+      </w:pPr>
     </w:p>
     <w:p/>
     <w:sectPr>

</xml_diff>

<commit_message>
Added different layout than activity_main
</commit_message>
<xml_diff>
--- a/Progress Report.docx
+++ b/Progress Report.docx
@@ -412,6 +412,95 @@
         </w:rPr>
         <w:t xml:space="preserve"> tab</w:t>
       </w:r>
+    </w:p>
+    <w:p>
+      <w:pPr>
+        <w:rPr>
+          <w:lang w:val="en-US"/>
+        </w:rPr>
+      </w:pPr>
+      <w:r>
+        <w:rPr>
+          <w:lang w:val="en-US"/>
+        </w:rPr>
+        <w:t>Lecture 5: Layouts</w:t>
+      </w:r>
+    </w:p>
+    <w:p>
+      <w:pPr>
+        <w:rPr>
+          <w:lang w:val="en-US"/>
+        </w:rPr>
+      </w:pPr>
+    </w:p>
+    <w:p>
+      <w:pPr>
+        <w:rPr>
+          <w:lang w:val="en-US"/>
+        </w:rPr>
+      </w:pPr>
+      <w:r>
+        <w:rPr>
+          <w:noProof/>
+        </w:rPr>
+        <w:lastRenderedPageBreak/>
+        <w:drawing>
+          <wp:inline distT="0" distB="0" distL="0" distR="0" wp14:anchorId="079445E0" wp14:editId="5E494D62">
+            <wp:extent cx="5731510" cy="4046855"/>
+            <wp:effectExtent l="0" t="0" r="2540" b="0"/>
+            <wp:docPr id="7" name="Picture 7"/>
+            <wp:cNvGraphicFramePr>
+              <a:graphicFrameLocks xmlns:a="http://schemas.openxmlformats.org/drawingml/2006/main" noChangeAspect="1"/>
+            </wp:cNvGraphicFramePr>
+            <a:graphic xmlns:a="http://schemas.openxmlformats.org/drawingml/2006/main">
+              <a:graphicData uri="http://schemas.openxmlformats.org/drawingml/2006/picture">
+                <pic:pic xmlns:pic="http://schemas.openxmlformats.org/drawingml/2006/picture">
+                  <pic:nvPicPr>
+                    <pic:cNvPr id="1" name=""/>
+                    <pic:cNvPicPr/>
+                  </pic:nvPicPr>
+                  <pic:blipFill>
+                    <a:blip r:embed="rId10"/>
+                    <a:stretch>
+                      <a:fillRect/>
+                    </a:stretch>
+                  </pic:blipFill>
+                  <pic:spPr>
+                    <a:xfrm>
+                      <a:off x="0" y="0"/>
+                      <a:ext cx="5731510" cy="4046855"/>
+                    </a:xfrm>
+                    <a:prstGeom prst="rect">
+                      <a:avLst/>
+                    </a:prstGeom>
+                  </pic:spPr>
+                </pic:pic>
+              </a:graphicData>
+            </a:graphic>
+          </wp:inline>
+        </w:drawing>
+      </w:r>
+    </w:p>
+    <w:p>
+      <w:pPr>
+        <w:rPr>
+          <w:lang w:val="en-US"/>
+        </w:rPr>
+      </w:pPr>
+      <w:r>
+        <w:rPr>
+          <w:lang w:val="en-US"/>
+        </w:rPr>
+        <w:t xml:space="preserve">Added different layout than </w:t>
+      </w:r>
+      <w:proofErr w:type="spellStart"/>
+      <w:r>
+        <w:rPr>
+          <w:lang w:val="en-US"/>
+        </w:rPr>
+        <w:t>activity_main</w:t>
+      </w:r>
+      <w:proofErr w:type="spellEnd"/>
     </w:p>
     <w:p>
       <w:pPr>

</xml_diff>

<commit_message>
Constraint Activity Performed from the lecture
</commit_message>
<xml_diff>
--- a/Progress Report.docx
+++ b/Progress Report.docx
@@ -501,6 +501,73 @@
         <w:t>activity_main</w:t>
       </w:r>
       <w:proofErr w:type="spellEnd"/>
+    </w:p>
+    <w:p>
+      <w:pPr>
+        <w:rPr>
+          <w:lang w:val="en-US"/>
+        </w:rPr>
+      </w:pPr>
+      <w:r>
+        <w:rPr>
+          <w:noProof/>
+        </w:rPr>
+        <w:drawing>
+          <wp:inline distT="0" distB="0" distL="0" distR="0" wp14:anchorId="5D6B2321" wp14:editId="722F80F4">
+            <wp:extent cx="5731510" cy="4023995"/>
+            <wp:effectExtent l="0" t="0" r="2540" b="0"/>
+            <wp:docPr id="8" name="Picture 8"/>
+            <wp:cNvGraphicFramePr>
+              <a:graphicFrameLocks xmlns:a="http://schemas.openxmlformats.org/drawingml/2006/main" noChangeAspect="1"/>
+            </wp:cNvGraphicFramePr>
+            <a:graphic xmlns:a="http://schemas.openxmlformats.org/drawingml/2006/main">
+              <a:graphicData uri="http://schemas.openxmlformats.org/drawingml/2006/picture">
+                <pic:pic xmlns:pic="http://schemas.openxmlformats.org/drawingml/2006/picture">
+                  <pic:nvPicPr>
+                    <pic:cNvPr id="1" name=""/>
+                    <pic:cNvPicPr/>
+                  </pic:nvPicPr>
+                  <pic:blipFill>
+                    <a:blip r:embed="rId11"/>
+                    <a:stretch>
+                      <a:fillRect/>
+                    </a:stretch>
+                  </pic:blipFill>
+                  <pic:spPr>
+                    <a:xfrm>
+                      <a:off x="0" y="0"/>
+                      <a:ext cx="5731510" cy="4023995"/>
+                    </a:xfrm>
+                    <a:prstGeom prst="rect">
+                      <a:avLst/>
+                    </a:prstGeom>
+                  </pic:spPr>
+                </pic:pic>
+              </a:graphicData>
+            </a:graphic>
+          </wp:inline>
+        </w:drawing>
+      </w:r>
+    </w:p>
+    <w:p>
+      <w:pPr>
+        <w:rPr>
+          <w:lang w:val="en-US"/>
+        </w:rPr>
+      </w:pPr>
+      <w:r>
+        <w:rPr>
+          <w:lang w:val="en-US"/>
+        </w:rPr>
+        <w:t>Constraint activity done</w:t>
+      </w:r>
+    </w:p>
+    <w:p>
+      <w:pPr>
+        <w:rPr>
+          <w:lang w:val="en-US"/>
+        </w:rPr>
+      </w:pPr>
     </w:p>
     <w:p>
       <w:pPr>

</xml_diff>

<commit_message>
Function attached with button to change the text
</commit_message>
<xml_diff>
--- a/Progress Report.docx
+++ b/Progress Report.docx
@@ -561,6 +561,74 @@
         </w:rPr>
         <w:t>Constraint activity done</w:t>
       </w:r>
+    </w:p>
+    <w:p>
+      <w:pPr>
+        <w:rPr>
+          <w:lang w:val="en-US"/>
+        </w:rPr>
+      </w:pPr>
+      <w:r>
+        <w:rPr>
+          <w:noProof/>
+        </w:rPr>
+        <w:lastRenderedPageBreak/>
+        <w:drawing>
+          <wp:inline distT="0" distB="0" distL="0" distR="0" wp14:anchorId="3675D02D" wp14:editId="60C01C32">
+            <wp:extent cx="5731510" cy="4045585"/>
+            <wp:effectExtent l="0" t="0" r="2540" b="0"/>
+            <wp:docPr id="9" name="Picture 9"/>
+            <wp:cNvGraphicFramePr>
+              <a:graphicFrameLocks xmlns:a="http://schemas.openxmlformats.org/drawingml/2006/main" noChangeAspect="1"/>
+            </wp:cNvGraphicFramePr>
+            <a:graphic xmlns:a="http://schemas.openxmlformats.org/drawingml/2006/main">
+              <a:graphicData uri="http://schemas.openxmlformats.org/drawingml/2006/picture">
+                <pic:pic xmlns:pic="http://schemas.openxmlformats.org/drawingml/2006/picture">
+                  <pic:nvPicPr>
+                    <pic:cNvPr id="1" name=""/>
+                    <pic:cNvPicPr/>
+                  </pic:nvPicPr>
+                  <pic:blipFill>
+                    <a:blip r:embed="rId12"/>
+                    <a:stretch>
+                      <a:fillRect/>
+                    </a:stretch>
+                  </pic:blipFill>
+                  <pic:spPr>
+                    <a:xfrm>
+                      <a:off x="0" y="0"/>
+                      <a:ext cx="5731510" cy="4045585"/>
+                    </a:xfrm>
+                    <a:prstGeom prst="rect">
+                      <a:avLst/>
+                    </a:prstGeom>
+                  </pic:spPr>
+                </pic:pic>
+              </a:graphicData>
+            </a:graphic>
+          </wp:inline>
+        </w:drawing>
+      </w:r>
+    </w:p>
+    <w:p>
+      <w:pPr>
+        <w:rPr>
+          <w:lang w:val="en-US"/>
+        </w:rPr>
+      </w:pPr>
+      <w:r>
+        <w:rPr>
+          <w:lang w:val="en-US"/>
+        </w:rPr>
+        <w:t>Function attached with button to change the text</w:t>
+      </w:r>
+    </w:p>
+    <w:p>
+      <w:pPr>
+        <w:rPr>
+          <w:lang w:val="en-US"/>
+        </w:rPr>
+      </w:pPr>
     </w:p>
     <w:p>
       <w:pPr>

</xml_diff>

<commit_message>
Change text with the help of function
</commit_message>
<xml_diff>
--- a/Progress Report.docx
+++ b/Progress Report.docx
@@ -622,6 +622,73 @@
         </w:rPr>
         <w:t>Function attached with button to change the text</w:t>
       </w:r>
+    </w:p>
+    <w:p>
+      <w:pPr>
+        <w:rPr>
+          <w:lang w:val="en-US"/>
+        </w:rPr>
+      </w:pPr>
+      <w:r>
+        <w:rPr>
+          <w:noProof/>
+        </w:rPr>
+        <w:drawing>
+          <wp:inline distT="0" distB="0" distL="0" distR="0" wp14:anchorId="54482EFC" wp14:editId="703F570E">
+            <wp:extent cx="5731510" cy="4062730"/>
+            <wp:effectExtent l="0" t="0" r="2540" b="0"/>
+            <wp:docPr id="10" name="Picture 10"/>
+            <wp:cNvGraphicFramePr>
+              <a:graphicFrameLocks xmlns:a="http://schemas.openxmlformats.org/drawingml/2006/main" noChangeAspect="1"/>
+            </wp:cNvGraphicFramePr>
+            <a:graphic xmlns:a="http://schemas.openxmlformats.org/drawingml/2006/main">
+              <a:graphicData uri="http://schemas.openxmlformats.org/drawingml/2006/picture">
+                <pic:pic xmlns:pic="http://schemas.openxmlformats.org/drawingml/2006/picture">
+                  <pic:nvPicPr>
+                    <pic:cNvPr id="1" name=""/>
+                    <pic:cNvPicPr/>
+                  </pic:nvPicPr>
+                  <pic:blipFill>
+                    <a:blip r:embed="rId13"/>
+                    <a:stretch>
+                      <a:fillRect/>
+                    </a:stretch>
+                  </pic:blipFill>
+                  <pic:spPr>
+                    <a:xfrm>
+                      <a:off x="0" y="0"/>
+                      <a:ext cx="5731510" cy="4062730"/>
+                    </a:xfrm>
+                    <a:prstGeom prst="rect">
+                      <a:avLst/>
+                    </a:prstGeom>
+                  </pic:spPr>
+                </pic:pic>
+              </a:graphicData>
+            </a:graphic>
+          </wp:inline>
+        </w:drawing>
+      </w:r>
+    </w:p>
+    <w:p>
+      <w:pPr>
+        <w:rPr>
+          <w:lang w:val="en-US"/>
+        </w:rPr>
+      </w:pPr>
+      <w:r>
+        <w:rPr>
+          <w:lang w:val="en-US"/>
+        </w:rPr>
+        <w:t>Text has changed on pressing the button</w:t>
+      </w:r>
+    </w:p>
+    <w:p>
+      <w:pPr>
+        <w:rPr>
+          <w:lang w:val="en-US"/>
+        </w:rPr>
+      </w:pPr>
     </w:p>
     <w:p>
       <w:pPr>

</xml_diff>

<commit_message>
Create 2 buttons to go to different activities
</commit_message>
<xml_diff>
--- a/Progress Report.docx
+++ b/Progress Report.docx
@@ -681,6 +681,87 @@
           <w:lang w:val="en-US"/>
         </w:rPr>
         <w:t>Text has changed on pressing the button</w:t>
+      </w:r>
+    </w:p>
+    <w:p>
+      <w:pPr>
+        <w:rPr>
+          <w:lang w:val="en-US"/>
+        </w:rPr>
+      </w:pPr>
+      <w:r>
+        <w:rPr>
+          <w:lang w:val="en-US"/>
+        </w:rPr>
+        <w:lastRenderedPageBreak/>
+        <w:t>Lecture 6: Intent And Activities</w:t>
+      </w:r>
+    </w:p>
+    <w:p>
+      <w:pPr>
+        <w:rPr>
+          <w:lang w:val="en-US"/>
+        </w:rPr>
+      </w:pPr>
+      <w:r>
+        <w:rPr>
+          <w:noProof/>
+        </w:rPr>
+        <w:drawing>
+          <wp:inline distT="0" distB="0" distL="0" distR="0" wp14:anchorId="640C7F1E" wp14:editId="4E759E47">
+            <wp:extent cx="5731510" cy="4217035"/>
+            <wp:effectExtent l="0" t="0" r="2540" b="0"/>
+            <wp:docPr id="11" name="Picture 11"/>
+            <wp:cNvGraphicFramePr>
+              <a:graphicFrameLocks xmlns:a="http://schemas.openxmlformats.org/drawingml/2006/main" noChangeAspect="1"/>
+            </wp:cNvGraphicFramePr>
+            <a:graphic xmlns:a="http://schemas.openxmlformats.org/drawingml/2006/main">
+              <a:graphicData uri="http://schemas.openxmlformats.org/drawingml/2006/picture">
+                <pic:pic xmlns:pic="http://schemas.openxmlformats.org/drawingml/2006/picture">
+                  <pic:nvPicPr>
+                    <pic:cNvPr id="1" name=""/>
+                    <pic:cNvPicPr/>
+                  </pic:nvPicPr>
+                  <pic:blipFill>
+                    <a:blip r:embed="rId14"/>
+                    <a:stretch>
+                      <a:fillRect/>
+                    </a:stretch>
+                  </pic:blipFill>
+                  <pic:spPr>
+                    <a:xfrm>
+                      <a:off x="0" y="0"/>
+                      <a:ext cx="5731510" cy="4217035"/>
+                    </a:xfrm>
+                    <a:prstGeom prst="rect">
+                      <a:avLst/>
+                    </a:prstGeom>
+                  </pic:spPr>
+                </pic:pic>
+              </a:graphicData>
+            </a:graphic>
+          </wp:inline>
+        </w:drawing>
+      </w:r>
+    </w:p>
+    <w:p>
+      <w:pPr>
+        <w:rPr>
+          <w:lang w:val="en-US"/>
+        </w:rPr>
+      </w:pPr>
+    </w:p>
+    <w:p>
+      <w:pPr>
+        <w:rPr>
+          <w:lang w:val="en-US"/>
+        </w:rPr>
+      </w:pPr>
+      <w:r>
+        <w:rPr>
+          <w:lang w:val="en-US"/>
+        </w:rPr>
+        <w:t>Create 2 functions to go to other activities and attached them with buttons</w:t>
       </w:r>
     </w:p>
     <w:p>

</xml_diff>

<commit_message>
Switch to call activity
</commit_message>
<xml_diff>
--- a/Progress Report.docx
+++ b/Progress Report.docx
@@ -762,6 +762,67 @@
           <w:lang w:val="en-US"/>
         </w:rPr>
         <w:t>Create 2 functions to go to other activities and attached them with buttons</w:t>
+      </w:r>
+    </w:p>
+    <w:p>
+      <w:pPr>
+        <w:rPr>
+          <w:lang w:val="en-US"/>
+        </w:rPr>
+      </w:pPr>
+      <w:r>
+        <w:rPr>
+          <w:noProof/>
+        </w:rPr>
+        <w:lastRenderedPageBreak/>
+        <w:drawing>
+          <wp:inline distT="0" distB="0" distL="0" distR="0" wp14:anchorId="52BBD2F7" wp14:editId="0A993788">
+            <wp:extent cx="5731510" cy="4006215"/>
+            <wp:effectExtent l="0" t="0" r="2540" b="0"/>
+            <wp:docPr id="12" name="Picture 12"/>
+            <wp:cNvGraphicFramePr>
+              <a:graphicFrameLocks xmlns:a="http://schemas.openxmlformats.org/drawingml/2006/main" noChangeAspect="1"/>
+            </wp:cNvGraphicFramePr>
+            <a:graphic xmlns:a="http://schemas.openxmlformats.org/drawingml/2006/main">
+              <a:graphicData uri="http://schemas.openxmlformats.org/drawingml/2006/picture">
+                <pic:pic xmlns:pic="http://schemas.openxmlformats.org/drawingml/2006/picture">
+                  <pic:nvPicPr>
+                    <pic:cNvPr id="1" name=""/>
+                    <pic:cNvPicPr/>
+                  </pic:nvPicPr>
+                  <pic:blipFill>
+                    <a:blip r:embed="rId15"/>
+                    <a:stretch>
+                      <a:fillRect/>
+                    </a:stretch>
+                  </pic:blipFill>
+                  <pic:spPr>
+                    <a:xfrm>
+                      <a:off x="0" y="0"/>
+                      <a:ext cx="5731510" cy="4006215"/>
+                    </a:xfrm>
+                    <a:prstGeom prst="rect">
+                      <a:avLst/>
+                    </a:prstGeom>
+                  </pic:spPr>
+                </pic:pic>
+              </a:graphicData>
+            </a:graphic>
+          </wp:inline>
+        </w:drawing>
+      </w:r>
+    </w:p>
+    <w:p>
+      <w:pPr>
+        <w:rPr>
+          <w:lang w:val="en-US"/>
+        </w:rPr>
+      </w:pPr>
+      <w:r>
+        <w:rPr>
+          <w:lang w:val="en-US"/>
+        </w:rPr>
+        <w:t>By pressing call me button</w:t>
       </w:r>
     </w:p>
     <w:p>

</xml_diff>

<commit_message>
Switch to browser activity
</commit_message>
<xml_diff>
--- a/Progress Report.docx
+++ b/Progress Report.docx
@@ -823,6 +823,59 @@
           <w:lang w:val="en-US"/>
         </w:rPr>
         <w:t>By pressing call me button</w:t>
+      </w:r>
+    </w:p>
+    <w:p>
+      <w:pPr>
+        <w:rPr>
+          <w:lang w:val="en-US"/>
+        </w:rPr>
+      </w:pPr>
+      <w:r>
+        <w:rPr>
+          <w:noProof/>
+        </w:rPr>
+        <w:drawing>
+          <wp:inline distT="0" distB="0" distL="0" distR="0" wp14:anchorId="3379A8BE" wp14:editId="5D4B4AD4">
+            <wp:extent cx="5731510" cy="4209415"/>
+            <wp:effectExtent l="0" t="0" r="2540" b="635"/>
+            <wp:docPr id="13" name="Picture 13"/>
+            <wp:cNvGraphicFramePr>
+              <a:graphicFrameLocks xmlns:a="http://schemas.openxmlformats.org/drawingml/2006/main" noChangeAspect="1"/>
+            </wp:cNvGraphicFramePr>
+            <a:graphic xmlns:a="http://schemas.openxmlformats.org/drawingml/2006/main">
+              <a:graphicData uri="http://schemas.openxmlformats.org/drawingml/2006/picture">
+                <pic:pic xmlns:pic="http://schemas.openxmlformats.org/drawingml/2006/picture">
+                  <pic:nvPicPr>
+                    <pic:cNvPr id="1" name=""/>
+                    <pic:cNvPicPr/>
+                  </pic:nvPicPr>
+                  <pic:blipFill>
+                    <a:blip r:embed="rId16"/>
+                    <a:stretch>
+                      <a:fillRect/>
+                    </a:stretch>
+                  </pic:blipFill>
+                  <pic:spPr>
+                    <a:xfrm>
+                      <a:off x="0" y="0"/>
+                      <a:ext cx="5731510" cy="4209415"/>
+                    </a:xfrm>
+                    <a:prstGeom prst="rect">
+                      <a:avLst/>
+                    </a:prstGeom>
+                  </pic:spPr>
+                </pic:pic>
+              </a:graphicData>
+            </a:graphic>
+          </wp:inline>
+        </w:drawing>
+      </w:r>
+      <w:r>
+        <w:rPr>
+          <w:lang w:val="en-US"/>
+        </w:rPr>
+        <w:t>By pressing show website button</w:t>
       </w:r>
     </w:p>
     <w:p>

</xml_diff>

<commit_message>
Created activity with counter
</commit_message>
<xml_diff>
--- a/Progress Report.docx
+++ b/Progress Report.docx
@@ -876,6 +876,67 @@
           <w:lang w:val="en-US"/>
         </w:rPr>
         <w:t>By pressing show website button</w:t>
+      </w:r>
+    </w:p>
+    <w:p>
+      <w:pPr>
+        <w:rPr>
+          <w:lang w:val="en-US"/>
+        </w:rPr>
+      </w:pPr>
+      <w:r>
+        <w:rPr>
+          <w:noProof/>
+        </w:rPr>
+        <w:lastRenderedPageBreak/>
+        <w:drawing>
+          <wp:inline distT="0" distB="0" distL="0" distR="0" wp14:anchorId="116DE381" wp14:editId="3FBD7752">
+            <wp:extent cx="5731510" cy="4152265"/>
+            <wp:effectExtent l="0" t="0" r="2540" b="635"/>
+            <wp:docPr id="14" name="Picture 14"/>
+            <wp:cNvGraphicFramePr>
+              <a:graphicFrameLocks xmlns:a="http://schemas.openxmlformats.org/drawingml/2006/main" noChangeAspect="1"/>
+            </wp:cNvGraphicFramePr>
+            <a:graphic xmlns:a="http://schemas.openxmlformats.org/drawingml/2006/main">
+              <a:graphicData uri="http://schemas.openxmlformats.org/drawingml/2006/picture">
+                <pic:pic xmlns:pic="http://schemas.openxmlformats.org/drawingml/2006/picture">
+                  <pic:nvPicPr>
+                    <pic:cNvPr id="1" name=""/>
+                    <pic:cNvPicPr/>
+                  </pic:nvPicPr>
+                  <pic:blipFill>
+                    <a:blip r:embed="rId17"/>
+                    <a:stretch>
+                      <a:fillRect/>
+                    </a:stretch>
+                  </pic:blipFill>
+                  <pic:spPr>
+                    <a:xfrm>
+                      <a:off x="0" y="0"/>
+                      <a:ext cx="5731510" cy="4152265"/>
+                    </a:xfrm>
+                    <a:prstGeom prst="rect">
+                      <a:avLst/>
+                    </a:prstGeom>
+                  </pic:spPr>
+                </pic:pic>
+              </a:graphicData>
+            </a:graphic>
+          </wp:inline>
+        </w:drawing>
+      </w:r>
+    </w:p>
+    <w:p>
+      <w:pPr>
+        <w:rPr>
+          <w:lang w:val="en-US"/>
+        </w:rPr>
+      </w:pPr>
+      <w:r>
+        <w:rPr>
+          <w:lang w:val="en-US"/>
+        </w:rPr>
+        <w:t>Created activity with counter</w:t>
       </w:r>
     </w:p>
     <w:p>

</xml_diff>

<commit_message>
Keep the counter intact even if the activity changes
</commit_message>
<xml_diff>
--- a/Progress Report.docx
+++ b/Progress Report.docx
@@ -938,6 +938,66 @@
         </w:rPr>
         <w:t>Created activity with counter</w:t>
       </w:r>
+    </w:p>
+    <w:p>
+      <w:pPr>
+        <w:rPr>
+          <w:lang w:val="en-US"/>
+        </w:rPr>
+      </w:pPr>
+      <w:r>
+        <w:rPr>
+          <w:noProof/>
+        </w:rPr>
+        <w:drawing>
+          <wp:inline distT="0" distB="0" distL="0" distR="0" wp14:anchorId="2C03ED79" wp14:editId="2DBA0CDB">
+            <wp:extent cx="5731510" cy="3869690"/>
+            <wp:effectExtent l="0" t="0" r="2540" b="0"/>
+            <wp:docPr id="15" name="Picture 15"/>
+            <wp:cNvGraphicFramePr>
+              <a:graphicFrameLocks xmlns:a="http://schemas.openxmlformats.org/drawingml/2006/main" noChangeAspect="1"/>
+            </wp:cNvGraphicFramePr>
+            <a:graphic xmlns:a="http://schemas.openxmlformats.org/drawingml/2006/main">
+              <a:graphicData uri="http://schemas.openxmlformats.org/drawingml/2006/picture">
+                <pic:pic xmlns:pic="http://schemas.openxmlformats.org/drawingml/2006/picture">
+                  <pic:nvPicPr>
+                    <pic:cNvPr id="1" name=""/>
+                    <pic:cNvPicPr/>
+                  </pic:nvPicPr>
+                  <pic:blipFill>
+                    <a:blip r:embed="rId18"/>
+                    <a:stretch>
+                      <a:fillRect/>
+                    </a:stretch>
+                  </pic:blipFill>
+                  <pic:spPr>
+                    <a:xfrm>
+                      <a:off x="0" y="0"/>
+                      <a:ext cx="5731510" cy="3869690"/>
+                    </a:xfrm>
+                    <a:prstGeom prst="rect">
+                      <a:avLst/>
+                    </a:prstGeom>
+                  </pic:spPr>
+                </pic:pic>
+              </a:graphicData>
+            </a:graphic>
+          </wp:inline>
+        </w:drawing>
+      </w:r>
+      <w:r>
+        <w:rPr>
+          <w:lang w:val="en-US"/>
+        </w:rPr>
+        <w:t>Still counter does not reset even if changes the activity by rotation</w:t>
+      </w:r>
+    </w:p>
+    <w:p>
+      <w:pPr>
+        <w:rPr>
+          <w:lang w:val="en-US"/>
+        </w:rPr>
+      </w:pPr>
     </w:p>
     <w:p>
       <w:pPr>

</xml_diff>

<commit_message>
List View on mobile
</commit_message>
<xml_diff>
--- a/Progress Report.docx
+++ b/Progress Report.docx
@@ -694,21 +694,7 @@
           <w:lang w:val="en-US"/>
         </w:rPr>
         <w:lastRenderedPageBreak/>
-        <w:t xml:space="preserve">Lecture 6: Intent </w:t>
-      </w:r>
-      <w:proofErr w:type="gramStart"/>
-      <w:r>
-        <w:rPr>
-          <w:lang w:val="en-US"/>
-        </w:rPr>
-        <w:t>And</w:t>
-      </w:r>
-      <w:proofErr w:type="gramEnd"/>
-      <w:r>
-        <w:rPr>
-          <w:lang w:val="en-US"/>
-        </w:rPr>
-        <w:t xml:space="preserve"> Activities</w:t>
+        <w:t>Lecture 6: Intent And Activities</w:t>
       </w:r>
     </w:p>
     <w:p>
@@ -836,21 +822,7 @@
         <w:rPr>
           <w:lang w:val="en-US"/>
         </w:rPr>
-        <w:t xml:space="preserve">By pressing </w:t>
-      </w:r>
-      <w:proofErr w:type="gramStart"/>
-      <w:r>
-        <w:rPr>
-          <w:lang w:val="en-US"/>
-        </w:rPr>
-        <w:t>call</w:t>
-      </w:r>
-      <w:proofErr w:type="gramEnd"/>
-      <w:r>
-        <w:rPr>
-          <w:lang w:val="en-US"/>
-        </w:rPr>
-        <w:t xml:space="preserve"> me button</w:t>
+        <w:t>By pressing call me button</w:t>
       </w:r>
     </w:p>
     <w:p>
@@ -1102,6 +1074,81 @@
           <w:lang w:val="en-US"/>
         </w:rPr>
       </w:pPr>
+    </w:p>
+    <w:p>
+      <w:pPr>
+        <w:rPr>
+          <w:lang w:val="en-US"/>
+        </w:rPr>
+      </w:pPr>
+      <w:r>
+        <w:rPr>
+          <w:noProof/>
+          <w:lang w:val="en-US"/>
+        </w:rPr>
+        <w:drawing>
+          <wp:inline distT="0" distB="0" distL="0" distR="0" wp14:anchorId="11C2F7DD" wp14:editId="7FAB90E1">
+            <wp:extent cx="1700008" cy="3552825"/>
+            <wp:effectExtent l="0" t="0" r="0" b="0"/>
+            <wp:docPr id="16" name="Picture 16"/>
+            <wp:cNvGraphicFramePr>
+              <a:graphicFrameLocks xmlns:a="http://schemas.openxmlformats.org/drawingml/2006/main" noChangeAspect="1"/>
+            </wp:cNvGraphicFramePr>
+            <a:graphic xmlns:a="http://schemas.openxmlformats.org/drawingml/2006/main">
+              <a:graphicData uri="http://schemas.openxmlformats.org/drawingml/2006/picture">
+                <pic:pic xmlns:pic="http://schemas.openxmlformats.org/drawingml/2006/picture">
+                  <pic:nvPicPr>
+                    <pic:cNvPr id="0" name="Picture 1"/>
+                    <pic:cNvPicPr>
+                      <a:picLocks noChangeAspect="1" noChangeArrowheads="1"/>
+                    </pic:cNvPicPr>
+                  </pic:nvPicPr>
+                  <pic:blipFill>
+                    <a:blip r:embed="rId20" cstate="print">
+                      <a:extLst>
+                        <a:ext uri="{28A0092B-C50C-407E-A947-70E740481C1C}">
+                          <a14:useLocalDpi xmlns:a14="http://schemas.microsoft.com/office/drawing/2010/main" val="0"/>
+                        </a:ext>
+                      </a:extLst>
+                    </a:blip>
+                    <a:srcRect/>
+                    <a:stretch>
+                      <a:fillRect/>
+                    </a:stretch>
+                  </pic:blipFill>
+                  <pic:spPr bwMode="auto">
+                    <a:xfrm>
+                      <a:off x="0" y="0"/>
+                      <a:ext cx="1704811" cy="3562863"/>
+                    </a:xfrm>
+                    <a:prstGeom prst="rect">
+                      <a:avLst/>
+                    </a:prstGeom>
+                    <a:noFill/>
+                    <a:ln>
+                      <a:noFill/>
+                    </a:ln>
+                  </pic:spPr>
+                </pic:pic>
+              </a:graphicData>
+            </a:graphic>
+          </wp:inline>
+        </w:drawing>
+      </w:r>
+    </w:p>
+    <w:p>
+      <w:pPr>
+        <w:rPr>
+          <w:lang w:val="en-US"/>
+        </w:rPr>
+      </w:pPr>
+      <w:r>
+        <w:rPr>
+          <w:lang w:val="en-US"/>
+        </w:rPr>
+        <w:lastRenderedPageBreak/>
+        <w:t>List View Created</w:t>
+      </w:r>
     </w:p>
     <w:p>
       <w:pPr>

</xml_diff>

<commit_message>
Names beind added dynamically in list
</commit_message>
<xml_diff>
--- a/Progress Report.docx
+++ b/Progress Report.docx
@@ -1148,6 +1148,80 @@
         </w:rPr>
         <w:lastRenderedPageBreak/>
         <w:t>List View Created</w:t>
+      </w:r>
+    </w:p>
+    <w:p>
+      <w:pPr>
+        <w:rPr>
+          <w:lang w:val="en-US"/>
+        </w:rPr>
+      </w:pPr>
+      <w:r>
+        <w:rPr>
+          <w:noProof/>
+          <w:lang w:val="en-US"/>
+        </w:rPr>
+        <w:drawing>
+          <wp:inline distT="0" distB="0" distL="0" distR="0" wp14:anchorId="76930B45" wp14:editId="02244244">
+            <wp:extent cx="2529502" cy="5286375"/>
+            <wp:effectExtent l="0" t="0" r="4445" b="0"/>
+            <wp:docPr id="17" name="Picture 17"/>
+            <wp:cNvGraphicFramePr>
+              <a:graphicFrameLocks xmlns:a="http://schemas.openxmlformats.org/drawingml/2006/main" noChangeAspect="1"/>
+            </wp:cNvGraphicFramePr>
+            <a:graphic xmlns:a="http://schemas.openxmlformats.org/drawingml/2006/main">
+              <a:graphicData uri="http://schemas.openxmlformats.org/drawingml/2006/picture">
+                <pic:pic xmlns:pic="http://schemas.openxmlformats.org/drawingml/2006/picture">
+                  <pic:nvPicPr>
+                    <pic:cNvPr id="0" name="Picture 1"/>
+                    <pic:cNvPicPr>
+                      <a:picLocks noChangeAspect="1" noChangeArrowheads="1"/>
+                    </pic:cNvPicPr>
+                  </pic:nvPicPr>
+                  <pic:blipFill>
+                    <a:blip r:embed="rId21" cstate="print">
+                      <a:extLst>
+                        <a:ext uri="{28A0092B-C50C-407E-A947-70E740481C1C}">
+                          <a14:useLocalDpi xmlns:a14="http://schemas.microsoft.com/office/drawing/2010/main" val="0"/>
+                        </a:ext>
+                      </a:extLst>
+                    </a:blip>
+                    <a:srcRect/>
+                    <a:stretch>
+                      <a:fillRect/>
+                    </a:stretch>
+                  </pic:blipFill>
+                  <pic:spPr bwMode="auto">
+                    <a:xfrm>
+                      <a:off x="0" y="0"/>
+                      <a:ext cx="2535811" cy="5299560"/>
+                    </a:xfrm>
+                    <a:prstGeom prst="rect">
+                      <a:avLst/>
+                    </a:prstGeom>
+                    <a:noFill/>
+                    <a:ln>
+                      <a:noFill/>
+                    </a:ln>
+                  </pic:spPr>
+                </pic:pic>
+              </a:graphicData>
+            </a:graphic>
+          </wp:inline>
+        </w:drawing>
+      </w:r>
+    </w:p>
+    <w:p>
+      <w:pPr>
+        <w:rPr>
+          <w:lang w:val="en-US"/>
+        </w:rPr>
+      </w:pPr>
+      <w:r>
+        <w:rPr>
+          <w:lang w:val="en-US"/>
+        </w:rPr>
+        <w:t>Names added dynamically</w:t>
       </w:r>
     </w:p>
     <w:p>

</xml_diff>

<commit_message>
Name displayed on different activity by clicking on names in list
</commit_message>
<xml_diff>
--- a/Progress Report.docx
+++ b/Progress Report.docx
@@ -382,7 +382,35 @@
         <w:rPr>
           <w:lang w:val="en-US"/>
         </w:rPr>
-        <w:t>You can add todo list and view in the todo tab</w:t>
+        <w:t xml:space="preserve">You can add </w:t>
+      </w:r>
+      <w:proofErr w:type="spellStart"/>
+      <w:r>
+        <w:rPr>
+          <w:lang w:val="en-US"/>
+        </w:rPr>
+        <w:t>todo</w:t>
+      </w:r>
+      <w:proofErr w:type="spellEnd"/>
+      <w:r>
+        <w:rPr>
+          <w:lang w:val="en-US"/>
+        </w:rPr>
+        <w:t xml:space="preserve"> list and view in the </w:t>
+      </w:r>
+      <w:proofErr w:type="spellStart"/>
+      <w:r>
+        <w:rPr>
+          <w:lang w:val="en-US"/>
+        </w:rPr>
+        <w:t>todo</w:t>
+      </w:r>
+      <w:proofErr w:type="spellEnd"/>
+      <w:r>
+        <w:rPr>
+          <w:lang w:val="en-US"/>
+        </w:rPr>
+        <w:t xml:space="preserve"> tab</w:t>
       </w:r>
     </w:p>
     <w:p>
@@ -463,8 +491,16 @@
         <w:rPr>
           <w:lang w:val="en-US"/>
         </w:rPr>
-        <w:t>Added different layout than activity_main</w:t>
-      </w:r>
+        <w:t xml:space="preserve">Added different layout than </w:t>
+      </w:r>
+      <w:proofErr w:type="spellStart"/>
+      <w:r>
+        <w:rPr>
+          <w:lang w:val="en-US"/>
+        </w:rPr>
+        <w:t>activity_main</w:t>
+      </w:r>
+      <w:proofErr w:type="spellEnd"/>
     </w:p>
     <w:p>
       <w:pPr>
@@ -967,8 +1003,16 @@
           <w:lang w:val="en-US"/>
         </w:rPr>
         <w:lastRenderedPageBreak/>
-        <w:t>Lecture 09: List View and Seekbar</w:t>
-      </w:r>
+        <w:t xml:space="preserve">Lecture 09: List View and </w:t>
+      </w:r>
+      <w:proofErr w:type="spellStart"/>
+      <w:r>
+        <w:rPr>
+          <w:lang w:val="en-US"/>
+        </w:rPr>
+        <w:t>Seekbar</w:t>
+      </w:r>
+      <w:proofErr w:type="spellEnd"/>
     </w:p>
     <w:p>
       <w:pPr>
@@ -1233,6 +1277,81 @@
           <w:lang w:val="en-US"/>
         </w:rPr>
       </w:pPr>
+    </w:p>
+    <w:p>
+      <w:pPr>
+        <w:rPr>
+          <w:lang w:val="en-US"/>
+        </w:rPr>
+      </w:pPr>
+      <w:r>
+        <w:rPr>
+          <w:noProof/>
+          <w:lang w:val="en-US"/>
+        </w:rPr>
+        <w:lastRenderedPageBreak/>
+        <w:drawing>
+          <wp:inline distT="0" distB="0" distL="0" distR="0" wp14:anchorId="72172928" wp14:editId="7D92C7C8">
+            <wp:extent cx="1923333" cy="4019550"/>
+            <wp:effectExtent l="0" t="0" r="1270" b="0"/>
+            <wp:docPr id="20" name="Picture 20"/>
+            <wp:cNvGraphicFramePr>
+              <a:graphicFrameLocks xmlns:a="http://schemas.openxmlformats.org/drawingml/2006/main" noChangeAspect="1"/>
+            </wp:cNvGraphicFramePr>
+            <a:graphic xmlns:a="http://schemas.openxmlformats.org/drawingml/2006/main">
+              <a:graphicData uri="http://schemas.openxmlformats.org/drawingml/2006/picture">
+                <pic:pic xmlns:pic="http://schemas.openxmlformats.org/drawingml/2006/picture">
+                  <pic:nvPicPr>
+                    <pic:cNvPr id="0" name="Picture 1"/>
+                    <pic:cNvPicPr>
+                      <a:picLocks noChangeAspect="1" noChangeArrowheads="1"/>
+                    </pic:cNvPicPr>
+                  </pic:nvPicPr>
+                  <pic:blipFill>
+                    <a:blip r:embed="rId23" cstate="print">
+                      <a:extLst>
+                        <a:ext uri="{28A0092B-C50C-407E-A947-70E740481C1C}">
+                          <a14:useLocalDpi xmlns:a14="http://schemas.microsoft.com/office/drawing/2010/main" val="0"/>
+                        </a:ext>
+                      </a:extLst>
+                    </a:blip>
+                    <a:srcRect/>
+                    <a:stretch>
+                      <a:fillRect/>
+                    </a:stretch>
+                  </pic:blipFill>
+                  <pic:spPr bwMode="auto">
+                    <a:xfrm>
+                      <a:off x="0" y="0"/>
+                      <a:ext cx="1930044" cy="4033575"/>
+                    </a:xfrm>
+                    <a:prstGeom prst="rect">
+                      <a:avLst/>
+                    </a:prstGeom>
+                    <a:noFill/>
+                    <a:ln>
+                      <a:noFill/>
+                    </a:ln>
+                  </pic:spPr>
+                </pic:pic>
+              </a:graphicData>
+            </a:graphic>
+          </wp:inline>
+        </w:drawing>
+      </w:r>
+    </w:p>
+    <w:p>
+      <w:pPr>
+        <w:rPr>
+          <w:lang w:val="en-US"/>
+        </w:rPr>
+      </w:pPr>
+      <w:r>
+        <w:rPr>
+          <w:lang w:val="en-US"/>
+        </w:rPr>
+        <w:t>Name displayed on different activity by clicking on it</w:t>
+      </w:r>
     </w:p>
     <w:p>
       <w:pPr>

</xml_diff>

<commit_message>
Seekbar displayed on mobile
</commit_message>
<xml_diff>
--- a/Progress Report.docx
+++ b/Progress Report.docx
@@ -382,7 +382,35 @@
         <w:rPr>
           <w:lang w:val="en-US"/>
         </w:rPr>
-        <w:t>You can add todo list and view in the todo tab</w:t>
+        <w:t xml:space="preserve">You can add </w:t>
+      </w:r>
+      <w:proofErr w:type="spellStart"/>
+      <w:r>
+        <w:rPr>
+          <w:lang w:val="en-US"/>
+        </w:rPr>
+        <w:t>todo</w:t>
+      </w:r>
+      <w:proofErr w:type="spellEnd"/>
+      <w:r>
+        <w:rPr>
+          <w:lang w:val="en-US"/>
+        </w:rPr>
+        <w:t xml:space="preserve"> list and view in the </w:t>
+      </w:r>
+      <w:proofErr w:type="spellStart"/>
+      <w:r>
+        <w:rPr>
+          <w:lang w:val="en-US"/>
+        </w:rPr>
+        <w:t>todo</w:t>
+      </w:r>
+      <w:proofErr w:type="spellEnd"/>
+      <w:r>
+        <w:rPr>
+          <w:lang w:val="en-US"/>
+        </w:rPr>
+        <w:t xml:space="preserve"> tab</w:t>
       </w:r>
     </w:p>
     <w:p>
@@ -463,8 +491,16 @@
         <w:rPr>
           <w:lang w:val="en-US"/>
         </w:rPr>
-        <w:t>Added different layout than activity_main</w:t>
-      </w:r>
+        <w:t xml:space="preserve">Added different layout than </w:t>
+      </w:r>
+      <w:proofErr w:type="spellStart"/>
+      <w:r>
+        <w:rPr>
+          <w:lang w:val="en-US"/>
+        </w:rPr>
+        <w:t>activity_main</w:t>
+      </w:r>
+      <w:proofErr w:type="spellEnd"/>
     </w:p>
     <w:p>
       <w:pPr>
@@ -967,8 +1003,16 @@
           <w:lang w:val="en-US"/>
         </w:rPr>
         <w:lastRenderedPageBreak/>
-        <w:t>Lecture 09: List View and Seekbar</w:t>
-      </w:r>
+        <w:t xml:space="preserve">Lecture 09: List View and </w:t>
+      </w:r>
+      <w:proofErr w:type="spellStart"/>
+      <w:r>
+        <w:rPr>
+          <w:lang w:val="en-US"/>
+        </w:rPr>
+        <w:t>Seekbar</w:t>
+      </w:r>
+      <w:proofErr w:type="spellEnd"/>
     </w:p>
     <w:p>
       <w:pPr>
@@ -1355,6 +1399,96 @@
           </wp:inline>
         </w:drawing>
       </w:r>
+    </w:p>
+    <w:p>
+      <w:pPr>
+        <w:rPr>
+          <w:lang w:val="en-US"/>
+        </w:rPr>
+      </w:pPr>
+      <w:r>
+        <w:rPr>
+          <w:noProof/>
+          <w:lang w:val="en-US"/>
+        </w:rPr>
+        <w:lastRenderedPageBreak/>
+        <w:drawing>
+          <wp:inline distT="0" distB="0" distL="0" distR="0" wp14:anchorId="5FD17D3E" wp14:editId="02BE9FF3">
+            <wp:extent cx="1923333" cy="4019550"/>
+            <wp:effectExtent l="0" t="0" r="1270" b="0"/>
+            <wp:docPr id="22" name="Picture 22"/>
+            <wp:cNvGraphicFramePr>
+              <a:graphicFrameLocks xmlns:a="http://schemas.openxmlformats.org/drawingml/2006/main" noChangeAspect="1"/>
+            </wp:cNvGraphicFramePr>
+            <a:graphic xmlns:a="http://schemas.openxmlformats.org/drawingml/2006/main">
+              <a:graphicData uri="http://schemas.openxmlformats.org/drawingml/2006/picture">
+                <pic:pic xmlns:pic="http://schemas.openxmlformats.org/drawingml/2006/picture">
+                  <pic:nvPicPr>
+                    <pic:cNvPr id="0" name="Picture 1"/>
+                    <pic:cNvPicPr>
+                      <a:picLocks noChangeAspect="1" noChangeArrowheads="1"/>
+                    </pic:cNvPicPr>
+                  </pic:nvPicPr>
+                  <pic:blipFill>
+                    <a:blip r:embed="rId25" cstate="print">
+                      <a:extLst>
+                        <a:ext uri="{28A0092B-C50C-407E-A947-70E740481C1C}">
+                          <a14:useLocalDpi xmlns:a14="http://schemas.microsoft.com/office/drawing/2010/main" val="0"/>
+                        </a:ext>
+                      </a:extLst>
+                    </a:blip>
+                    <a:srcRect/>
+                    <a:stretch>
+                      <a:fillRect/>
+                    </a:stretch>
+                  </pic:blipFill>
+                  <pic:spPr bwMode="auto">
+                    <a:xfrm>
+                      <a:off x="0" y="0"/>
+                      <a:ext cx="1927032" cy="4027281"/>
+                    </a:xfrm>
+                    <a:prstGeom prst="rect">
+                      <a:avLst/>
+                    </a:prstGeom>
+                    <a:noFill/>
+                    <a:ln>
+                      <a:noFill/>
+                    </a:ln>
+                  </pic:spPr>
+                </pic:pic>
+              </a:graphicData>
+            </a:graphic>
+          </wp:inline>
+        </w:drawing>
+      </w:r>
+    </w:p>
+    <w:p>
+      <w:pPr>
+        <w:rPr>
+          <w:lang w:val="en-US"/>
+        </w:rPr>
+      </w:pPr>
+      <w:proofErr w:type="spellStart"/>
+      <w:r>
+        <w:rPr>
+          <w:lang w:val="en-US"/>
+        </w:rPr>
+        <w:t>Seekbar</w:t>
+      </w:r>
+      <w:proofErr w:type="spellEnd"/>
+      <w:r>
+        <w:rPr>
+          <w:lang w:val="en-US"/>
+        </w:rPr>
+        <w:t xml:space="preserve"> added</w:t>
+      </w:r>
+    </w:p>
+    <w:p>
+      <w:pPr>
+        <w:rPr>
+          <w:lang w:val="en-US"/>
+        </w:rPr>
+      </w:pPr>
     </w:p>
     <w:p>
       <w:pPr>

</xml_diff>

<commit_message>
code implemented for media player for audio
</commit_message>
<xml_diff>
--- a/Progress Report.docx
+++ b/Progress Report.docx
@@ -382,35 +382,7 @@
         <w:rPr>
           <w:lang w:val="en-US"/>
         </w:rPr>
-        <w:t xml:space="preserve">You can add </w:t>
-      </w:r>
-      <w:proofErr w:type="spellStart"/>
-      <w:r>
-        <w:rPr>
-          <w:lang w:val="en-US"/>
-        </w:rPr>
-        <w:t>todo</w:t>
-      </w:r>
-      <w:proofErr w:type="spellEnd"/>
-      <w:r>
-        <w:rPr>
-          <w:lang w:val="en-US"/>
-        </w:rPr>
-        <w:t xml:space="preserve"> list and view in the </w:t>
-      </w:r>
-      <w:proofErr w:type="spellStart"/>
-      <w:r>
-        <w:rPr>
-          <w:lang w:val="en-US"/>
-        </w:rPr>
-        <w:t>todo</w:t>
-      </w:r>
-      <w:proofErr w:type="spellEnd"/>
-      <w:r>
-        <w:rPr>
-          <w:lang w:val="en-US"/>
-        </w:rPr>
-        <w:t xml:space="preserve"> tab</w:t>
+        <w:t>You can add todo list and view in the todo tab</w:t>
       </w:r>
     </w:p>
     <w:p>
@@ -491,16 +463,8 @@
         <w:rPr>
           <w:lang w:val="en-US"/>
         </w:rPr>
-        <w:t xml:space="preserve">Added different layout than </w:t>
-      </w:r>
-      <w:proofErr w:type="spellStart"/>
-      <w:r>
-        <w:rPr>
-          <w:lang w:val="en-US"/>
-        </w:rPr>
-        <w:t>activity_main</w:t>
-      </w:r>
-      <w:proofErr w:type="spellEnd"/>
+        <w:t>Added different layout than activity_main</w:t>
+      </w:r>
     </w:p>
     <w:p>
       <w:pPr>
@@ -886,14 +850,28 @@
       </w:pPr>
       <w:r>
         <w:rPr>
-          <w:noProof/>
+          <w:lang w:val="en-US"/>
         </w:rPr>
         <w:lastRenderedPageBreak/>
+        <w:t>Lecture 07: Animations</w:t>
+      </w:r>
+    </w:p>
+    <w:p>
+      <w:pPr>
+        <w:rPr>
+          <w:noProof/>
+          <w:lang w:val="en-US"/>
+        </w:rPr>
+      </w:pPr>
+      <w:r>
+        <w:rPr>
+          <w:noProof/>
+        </w:rPr>
         <w:drawing>
-          <wp:inline distT="0" distB="0" distL="0" distR="0" wp14:anchorId="116DE381" wp14:editId="3FBD7752">
-            <wp:extent cx="5731510" cy="4152265"/>
-            <wp:effectExtent l="0" t="0" r="2540" b="635"/>
-            <wp:docPr id="14" name="Picture 14"/>
+          <wp:inline distT="0" distB="0" distL="0" distR="0" wp14:anchorId="252EA8F6" wp14:editId="0A14B8FE">
+            <wp:extent cx="4610100" cy="3114675"/>
+            <wp:effectExtent l="0" t="0" r="0" b="9525"/>
+            <wp:docPr id="23" name="Picture 23"/>
             <wp:cNvGraphicFramePr>
               <a:graphicFrameLocks xmlns:a="http://schemas.openxmlformats.org/drawingml/2006/main" noChangeAspect="1"/>
             </wp:cNvGraphicFramePr>
@@ -913,7 +891,7 @@
                   <pic:spPr>
                     <a:xfrm>
                       <a:off x="0" y="0"/>
-                      <a:ext cx="5731510" cy="4152265"/>
+                      <a:ext cx="4610100" cy="3114675"/>
                     </a:xfrm>
                     <a:prstGeom prst="rect">
                       <a:avLst/>
@@ -929,14 +907,30 @@
     <w:p>
       <w:pPr>
         <w:rPr>
-          <w:lang w:val="en-US"/>
-        </w:rPr>
-      </w:pPr>
-      <w:r>
-        <w:rPr>
-          <w:lang w:val="en-US"/>
-        </w:rPr>
-        <w:t>Created activity with counter</w:t>
+          <w:noProof/>
+          <w:lang w:val="en-US"/>
+        </w:rPr>
+      </w:pPr>
+      <w:r>
+        <w:rPr>
+          <w:noProof/>
+          <w:lang w:val="en-US"/>
+        </w:rPr>
+        <w:t>Lecture 0</w:t>
+      </w:r>
+      <w:r>
+        <w:rPr>
+          <w:noProof/>
+          <w:lang w:val="en-US"/>
+        </w:rPr>
+        <w:t>8</w:t>
+      </w:r>
+      <w:r>
+        <w:rPr>
+          <w:noProof/>
+          <w:lang w:val="en-US"/>
+        </w:rPr>
+        <w:t>: Activity Life Cycle</w:t>
       </w:r>
     </w:p>
     <w:p>
@@ -950,10 +944,10 @@
           <w:noProof/>
         </w:rPr>
         <w:drawing>
-          <wp:inline distT="0" distB="0" distL="0" distR="0" wp14:anchorId="2C03ED79" wp14:editId="2DBA0CDB">
-            <wp:extent cx="5731510" cy="3869690"/>
-            <wp:effectExtent l="0" t="0" r="2540" b="0"/>
-            <wp:docPr id="15" name="Picture 15"/>
+          <wp:inline distT="0" distB="0" distL="0" distR="0" wp14:anchorId="116DE381" wp14:editId="3FBD7752">
+            <wp:extent cx="5731510" cy="4152265"/>
+            <wp:effectExtent l="0" t="0" r="2540" b="635"/>
+            <wp:docPr id="14" name="Picture 14"/>
             <wp:cNvGraphicFramePr>
               <a:graphicFrameLocks xmlns:a="http://schemas.openxmlformats.org/drawingml/2006/main" noChangeAspect="1"/>
             </wp:cNvGraphicFramePr>
@@ -973,7 +967,7 @@
                   <pic:spPr>
                     <a:xfrm>
                       <a:off x="0" y="0"/>
-                      <a:ext cx="5731510" cy="3869690"/>
+                      <a:ext cx="5731510" cy="4152265"/>
                     </a:xfrm>
                     <a:prstGeom prst="rect">
                       <a:avLst/>
@@ -985,50 +979,36 @@
           </wp:inline>
         </w:drawing>
       </w:r>
-      <w:r>
-        <w:rPr>
-          <w:lang w:val="en-US"/>
-        </w:rPr>
-        <w:t>Still counter does not reset even if changes the activity by rotation</w:t>
-      </w:r>
-    </w:p>
-    <w:p>
-      <w:pPr>
-        <w:rPr>
-          <w:lang w:val="en-US"/>
-        </w:rPr>
-      </w:pPr>
-      <w:r>
-        <w:rPr>
-          <w:lang w:val="en-US"/>
+    </w:p>
+    <w:p>
+      <w:pPr>
+        <w:rPr>
+          <w:lang w:val="en-US"/>
+        </w:rPr>
+      </w:pPr>
+      <w:r>
+        <w:rPr>
+          <w:lang w:val="en-US"/>
+        </w:rPr>
+        <w:t>Created activity with counter</w:t>
+      </w:r>
+    </w:p>
+    <w:p>
+      <w:pPr>
+        <w:rPr>
+          <w:lang w:val="en-US"/>
+        </w:rPr>
+      </w:pPr>
+      <w:r>
+        <w:rPr>
+          <w:noProof/>
         </w:rPr>
         <w:lastRenderedPageBreak/>
-        <w:t xml:space="preserve">Lecture 09: List View and </w:t>
-      </w:r>
-      <w:proofErr w:type="spellStart"/>
-      <w:r>
-        <w:rPr>
-          <w:lang w:val="en-US"/>
-        </w:rPr>
-        <w:t>Seekbar</w:t>
-      </w:r>
-      <w:proofErr w:type="spellEnd"/>
-    </w:p>
-    <w:p>
-      <w:pPr>
-        <w:rPr>
-          <w:lang w:val="en-US"/>
-        </w:rPr>
-      </w:pPr>
-      <w:r>
-        <w:rPr>
-          <w:noProof/>
-        </w:rPr>
         <w:drawing>
-          <wp:inline distT="0" distB="0" distL="0" distR="0" wp14:anchorId="26824F13" wp14:editId="7460A622">
-            <wp:extent cx="5731510" cy="4126230"/>
-            <wp:effectExtent l="0" t="0" r="2540" b="7620"/>
-            <wp:docPr id="18" name="Picture 18"/>
+          <wp:inline distT="0" distB="0" distL="0" distR="0" wp14:anchorId="2C03ED79" wp14:editId="2DBA0CDB">
+            <wp:extent cx="5731510" cy="3869690"/>
+            <wp:effectExtent l="0" t="0" r="2540" b="0"/>
+            <wp:docPr id="15" name="Picture 15"/>
             <wp:cNvGraphicFramePr>
               <a:graphicFrameLocks xmlns:a="http://schemas.openxmlformats.org/drawingml/2006/main" noChangeAspect="1"/>
             </wp:cNvGraphicFramePr>
@@ -1048,6 +1028,72 @@
                   <pic:spPr>
                     <a:xfrm>
                       <a:off x="0" y="0"/>
+                      <a:ext cx="5731510" cy="3869690"/>
+                    </a:xfrm>
+                    <a:prstGeom prst="rect">
+                      <a:avLst/>
+                    </a:prstGeom>
+                  </pic:spPr>
+                </pic:pic>
+              </a:graphicData>
+            </a:graphic>
+          </wp:inline>
+        </w:drawing>
+      </w:r>
+      <w:r>
+        <w:rPr>
+          <w:lang w:val="en-US"/>
+        </w:rPr>
+        <w:t>Still counter does not reset even if changes the activity by rotation</w:t>
+      </w:r>
+    </w:p>
+    <w:p>
+      <w:pPr>
+        <w:rPr>
+          <w:lang w:val="en-US"/>
+        </w:rPr>
+      </w:pPr>
+      <w:r>
+        <w:rPr>
+          <w:lang w:val="en-US"/>
+        </w:rPr>
+        <w:t>Lecture 09: List View and Seekbar</w:t>
+      </w:r>
+    </w:p>
+    <w:p>
+      <w:pPr>
+        <w:rPr>
+          <w:lang w:val="en-US"/>
+        </w:rPr>
+      </w:pPr>
+      <w:r>
+        <w:rPr>
+          <w:noProof/>
+        </w:rPr>
+        <w:drawing>
+          <wp:inline distT="0" distB="0" distL="0" distR="0" wp14:anchorId="26824F13" wp14:editId="7460A622">
+            <wp:extent cx="5731510" cy="4126230"/>
+            <wp:effectExtent l="0" t="0" r="2540" b="7620"/>
+            <wp:docPr id="18" name="Picture 18"/>
+            <wp:cNvGraphicFramePr>
+              <a:graphicFrameLocks xmlns:a="http://schemas.openxmlformats.org/drawingml/2006/main" noChangeAspect="1"/>
+            </wp:cNvGraphicFramePr>
+            <a:graphic xmlns:a="http://schemas.openxmlformats.org/drawingml/2006/main">
+              <a:graphicData uri="http://schemas.openxmlformats.org/drawingml/2006/picture">
+                <pic:pic xmlns:pic="http://schemas.openxmlformats.org/drawingml/2006/picture">
+                  <pic:nvPicPr>
+                    <pic:cNvPr id="1" name=""/>
+                    <pic:cNvPicPr/>
+                  </pic:nvPicPr>
+                  <pic:blipFill>
+                    <a:blip r:embed="rId20"/>
+                    <a:stretch>
+                      <a:fillRect/>
+                    </a:stretch>
+                  </pic:blipFill>
+                  <pic:spPr>
+                    <a:xfrm>
+                      <a:off x="0" y="0"/>
                       <a:ext cx="5731510" cy="4126230"/>
                     </a:xfrm>
                     <a:prstGeom prst="rect">
@@ -1104,7 +1150,7 @@
                     </pic:cNvPicPr>
                   </pic:nvPicPr>
                   <pic:blipFill>
-                    <a:blip r:embed="rId20" cstate="print">
+                    <a:blip r:embed="rId21" cstate="print">
                       <a:extLst>
                         <a:ext uri="{28A0092B-C50C-407E-A947-70E740481C1C}">
                           <a14:useLocalDpi xmlns:a14="http://schemas.microsoft.com/office/drawing/2010/main" val="0"/>
@@ -1146,21 +1192,21 @@
         <w:rPr>
           <w:lang w:val="en-US"/>
         </w:rPr>
+        <w:t>List View Created</w:t>
+      </w:r>
+    </w:p>
+    <w:p>
+      <w:pPr>
+        <w:rPr>
+          <w:lang w:val="en-US"/>
+        </w:rPr>
+      </w:pPr>
+      <w:r>
+        <w:rPr>
+          <w:noProof/>
+          <w:lang w:val="en-US"/>
+        </w:rPr>
         <w:lastRenderedPageBreak/>
-        <w:t>List View Created</w:t>
-      </w:r>
-    </w:p>
-    <w:p>
-      <w:pPr>
-        <w:rPr>
-          <w:lang w:val="en-US"/>
-        </w:rPr>
-      </w:pPr>
-      <w:r>
-        <w:rPr>
-          <w:noProof/>
-          <w:lang w:val="en-US"/>
-        </w:rPr>
         <w:drawing>
           <wp:inline distT="0" distB="0" distL="0" distR="0" wp14:anchorId="76930B45" wp14:editId="02244244">
             <wp:extent cx="2529502" cy="5286375"/>
@@ -1179,7 +1225,7 @@
                     </pic:cNvPicPr>
                   </pic:nvPicPr>
                   <pic:blipFill>
-                    <a:blip r:embed="rId21" cstate="print">
+                    <a:blip r:embed="rId22" cstate="print">
                       <a:extLst>
                         <a:ext uri="{28A0092B-C50C-407E-A947-70E740481C1C}">
                           <a14:useLocalDpi xmlns:a14="http://schemas.microsoft.com/office/drawing/2010/main" val="0"/>
@@ -1250,7 +1296,7 @@
                     <pic:cNvPicPr/>
                   </pic:nvPicPr>
                   <pic:blipFill>
-                    <a:blip r:embed="rId22"/>
+                    <a:blip r:embed="rId23"/>
                     <a:stretch>
                       <a:fillRect/>
                     </a:stretch>
@@ -1308,7 +1354,7 @@
                     </pic:cNvPicPr>
                   </pic:nvPicPr>
                   <pic:blipFill>
-                    <a:blip r:embed="rId23" cstate="print">
+                    <a:blip r:embed="rId24" cstate="print">
                       <a:extLst>
                         <a:ext uri="{28A0092B-C50C-407E-A947-70E740481C1C}">
                           <a14:useLocalDpi xmlns:a14="http://schemas.microsoft.com/office/drawing/2010/main" val="0"/>
@@ -1379,7 +1425,7 @@
                     <pic:cNvPicPr/>
                   </pic:nvPicPr>
                   <pic:blipFill>
-                    <a:blip r:embed="rId24"/>
+                    <a:blip r:embed="rId25"/>
                     <a:stretch>
                       <a:fillRect/>
                     </a:stretch>
@@ -1430,7 +1476,7 @@
                     </pic:cNvPicPr>
                   </pic:nvPicPr>
                   <pic:blipFill>
-                    <a:blip r:embed="rId25" cstate="print">
+                    <a:blip r:embed="rId26" cstate="print">
                       <a:extLst>
                         <a:ext uri="{28A0092B-C50C-407E-A947-70E740481C1C}">
                           <a14:useLocalDpi xmlns:a14="http://schemas.microsoft.com/office/drawing/2010/main" val="0"/>
@@ -1468,19 +1514,11 @@
           <w:lang w:val="en-US"/>
         </w:rPr>
       </w:pPr>
-      <w:proofErr w:type="spellStart"/>
-      <w:r>
-        <w:rPr>
-          <w:lang w:val="en-US"/>
-        </w:rPr>
-        <w:t>Seekbar</w:t>
-      </w:r>
-      <w:proofErr w:type="spellEnd"/>
-      <w:r>
-        <w:rPr>
-          <w:lang w:val="en-US"/>
-        </w:rPr>
-        <w:t xml:space="preserve"> added</w:t>
+      <w:r>
+        <w:rPr>
+          <w:lang w:val="en-US"/>
+        </w:rPr>
+        <w:t>Seekbar added</w:t>
       </w:r>
     </w:p>
     <w:p>

</xml_diff>

<commit_message>
Play and pause actions are performed by the media player
</commit_message>
<xml_diff>
--- a/Progress Report.docx
+++ b/Progress Report.docx
@@ -382,7 +382,35 @@
         <w:rPr>
           <w:lang w:val="en-US"/>
         </w:rPr>
-        <w:t>You can add todo list and view in the todo tab</w:t>
+        <w:t xml:space="preserve">You can add </w:t>
+      </w:r>
+      <w:proofErr w:type="spellStart"/>
+      <w:r>
+        <w:rPr>
+          <w:lang w:val="en-US"/>
+        </w:rPr>
+        <w:t>todo</w:t>
+      </w:r>
+      <w:proofErr w:type="spellEnd"/>
+      <w:r>
+        <w:rPr>
+          <w:lang w:val="en-US"/>
+        </w:rPr>
+        <w:t xml:space="preserve"> list and view in the </w:t>
+      </w:r>
+      <w:proofErr w:type="spellStart"/>
+      <w:r>
+        <w:rPr>
+          <w:lang w:val="en-US"/>
+        </w:rPr>
+        <w:t>todo</w:t>
+      </w:r>
+      <w:proofErr w:type="spellEnd"/>
+      <w:r>
+        <w:rPr>
+          <w:lang w:val="en-US"/>
+        </w:rPr>
+        <w:t xml:space="preserve"> tab</w:t>
       </w:r>
     </w:p>
     <w:p>
@@ -463,8 +491,16 @@
         <w:rPr>
           <w:lang w:val="en-US"/>
         </w:rPr>
-        <w:t>Added different layout than activity_main</w:t>
-      </w:r>
+        <w:t xml:space="preserve">Added different layout than </w:t>
+      </w:r>
+      <w:proofErr w:type="spellStart"/>
+      <w:r>
+        <w:rPr>
+          <w:lang w:val="en-US"/>
+        </w:rPr>
+        <w:t>activity_main</w:t>
+      </w:r>
+      <w:proofErr w:type="spellEnd"/>
     </w:p>
     <w:p>
       <w:pPr>
@@ -907,35 +943,6 @@
     <w:p>
       <w:pPr>
         <w:rPr>
-          <w:noProof/>
-          <w:lang w:val="en-US"/>
-        </w:rPr>
-      </w:pPr>
-      <w:r>
-        <w:rPr>
-          <w:noProof/>
-          <w:lang w:val="en-US"/>
-        </w:rPr>
-        <w:t>Lecture 0</w:t>
-      </w:r>
-      <w:r>
-        <w:rPr>
-          <w:noProof/>
-          <w:lang w:val="en-US"/>
-        </w:rPr>
-        <w:t>8</w:t>
-      </w:r>
-      <w:r>
-        <w:rPr>
-          <w:noProof/>
-          <w:lang w:val="en-US"/>
-        </w:rPr>
-        <w:t>: Activity Life Cycle</w:t>
-      </w:r>
-    </w:p>
-    <w:p>
-      <w:pPr>
-        <w:rPr>
           <w:lang w:val="en-US"/>
         </w:rPr>
       </w:pPr>
@@ -944,10 +951,10 @@
           <w:noProof/>
         </w:rPr>
         <w:drawing>
-          <wp:inline distT="0" distB="0" distL="0" distR="0" wp14:anchorId="116DE381" wp14:editId="3FBD7752">
-            <wp:extent cx="5731510" cy="4152265"/>
-            <wp:effectExtent l="0" t="0" r="2540" b="635"/>
-            <wp:docPr id="14" name="Picture 14"/>
+          <wp:inline distT="0" distB="0" distL="0" distR="0" wp14:anchorId="79150CFD" wp14:editId="37A03B66">
+            <wp:extent cx="2057400" cy="3695700"/>
+            <wp:effectExtent l="0" t="0" r="0" b="0"/>
+            <wp:docPr id="24" name="Picture 24"/>
             <wp:cNvGraphicFramePr>
               <a:graphicFrameLocks xmlns:a="http://schemas.openxmlformats.org/drawingml/2006/main" noChangeAspect="1"/>
             </wp:cNvGraphicFramePr>
@@ -967,7 +974,7 @@
                   <pic:spPr>
                     <a:xfrm>
                       <a:off x="0" y="0"/>
-                      <a:ext cx="5731510" cy="4152265"/>
+                      <a:ext cx="2057400" cy="3695700"/>
                     </a:xfrm>
                     <a:prstGeom prst="rect">
                       <a:avLst/>
@@ -990,7 +997,44 @@
         <w:rPr>
           <w:lang w:val="en-US"/>
         </w:rPr>
-        <w:t>Created activity with counter</w:t>
+        <w:t>Play and pause audio</w:t>
+      </w:r>
+    </w:p>
+    <w:p>
+      <w:pPr>
+        <w:rPr>
+          <w:noProof/>
+          <w:lang w:val="en-US"/>
+        </w:rPr>
+      </w:pPr>
+    </w:p>
+    <w:p>
+      <w:pPr>
+        <w:rPr>
+          <w:noProof/>
+          <w:lang w:val="en-US"/>
+        </w:rPr>
+      </w:pPr>
+      <w:r>
+        <w:rPr>
+          <w:noProof/>
+          <w:lang w:val="en-US"/>
+        </w:rPr>
+        <w:t>Lecture 0</w:t>
+      </w:r>
+      <w:r>
+        <w:rPr>
+          <w:noProof/>
+          <w:lang w:val="en-US"/>
+        </w:rPr>
+        <w:t>8</w:t>
+      </w:r>
+      <w:r>
+        <w:rPr>
+          <w:noProof/>
+          <w:lang w:val="en-US"/>
+        </w:rPr>
+        <w:t>: Activity Life Cycle</w:t>
       </w:r>
     </w:p>
     <w:p>
@@ -1005,10 +1049,10 @@
         </w:rPr>
         <w:lastRenderedPageBreak/>
         <w:drawing>
-          <wp:inline distT="0" distB="0" distL="0" distR="0" wp14:anchorId="2C03ED79" wp14:editId="2DBA0CDB">
-            <wp:extent cx="5731510" cy="3869690"/>
-            <wp:effectExtent l="0" t="0" r="2540" b="0"/>
-            <wp:docPr id="15" name="Picture 15"/>
+          <wp:inline distT="0" distB="0" distL="0" distR="0" wp14:anchorId="116DE381" wp14:editId="3FBD7752">
+            <wp:extent cx="5731510" cy="4152265"/>
+            <wp:effectExtent l="0" t="0" r="2540" b="635"/>
+            <wp:docPr id="14" name="Picture 14"/>
             <wp:cNvGraphicFramePr>
               <a:graphicFrameLocks xmlns:a="http://schemas.openxmlformats.org/drawingml/2006/main" noChangeAspect="1"/>
             </wp:cNvGraphicFramePr>
@@ -1028,7 +1072,7 @@
                   <pic:spPr>
                     <a:xfrm>
                       <a:off x="0" y="0"/>
-                      <a:ext cx="5731510" cy="3869690"/>
+                      <a:ext cx="5731510" cy="4152265"/>
                     </a:xfrm>
                     <a:prstGeom prst="rect">
                       <a:avLst/>
@@ -1040,24 +1084,18 @@
           </wp:inline>
         </w:drawing>
       </w:r>
-      <w:r>
-        <w:rPr>
-          <w:lang w:val="en-US"/>
-        </w:rPr>
-        <w:t>Still counter does not reset even if changes the activity by rotation</w:t>
-      </w:r>
-    </w:p>
-    <w:p>
-      <w:pPr>
-        <w:rPr>
-          <w:lang w:val="en-US"/>
-        </w:rPr>
-      </w:pPr>
-      <w:r>
-        <w:rPr>
-          <w:lang w:val="en-US"/>
-        </w:rPr>
-        <w:t>Lecture 09: List View and Seekbar</w:t>
+    </w:p>
+    <w:p>
+      <w:pPr>
+        <w:rPr>
+          <w:lang w:val="en-US"/>
+        </w:rPr>
+      </w:pPr>
+      <w:r>
+        <w:rPr>
+          <w:lang w:val="en-US"/>
+        </w:rPr>
+        <w:t>Created activity with counter</w:t>
       </w:r>
     </w:p>
     <w:p>
@@ -1071,10 +1109,10 @@
           <w:noProof/>
         </w:rPr>
         <w:drawing>
-          <wp:inline distT="0" distB="0" distL="0" distR="0" wp14:anchorId="26824F13" wp14:editId="7460A622">
-            <wp:extent cx="5731510" cy="4126230"/>
-            <wp:effectExtent l="0" t="0" r="2540" b="7620"/>
-            <wp:docPr id="18" name="Picture 18"/>
+          <wp:inline distT="0" distB="0" distL="0" distR="0" wp14:anchorId="2C03ED79" wp14:editId="2DBA0CDB">
+            <wp:extent cx="5731510" cy="3869690"/>
+            <wp:effectExtent l="0" t="0" r="2540" b="0"/>
+            <wp:docPr id="15" name="Picture 15"/>
             <wp:cNvGraphicFramePr>
               <a:graphicFrameLocks xmlns:a="http://schemas.openxmlformats.org/drawingml/2006/main" noChangeAspect="1"/>
             </wp:cNvGraphicFramePr>
@@ -1094,6 +1132,81 @@
                   <pic:spPr>
                     <a:xfrm>
                       <a:off x="0" y="0"/>
+                      <a:ext cx="5731510" cy="3869690"/>
+                    </a:xfrm>
+                    <a:prstGeom prst="rect">
+                      <a:avLst/>
+                    </a:prstGeom>
+                  </pic:spPr>
+                </pic:pic>
+              </a:graphicData>
+            </a:graphic>
+          </wp:inline>
+        </w:drawing>
+      </w:r>
+      <w:r>
+        <w:rPr>
+          <w:lang w:val="en-US"/>
+        </w:rPr>
+        <w:t>Still counter does not reset even if changes the activity by rotation</w:t>
+      </w:r>
+    </w:p>
+    <w:p>
+      <w:pPr>
+        <w:rPr>
+          <w:lang w:val="en-US"/>
+        </w:rPr>
+      </w:pPr>
+      <w:r>
+        <w:rPr>
+          <w:lang w:val="en-US"/>
+        </w:rPr>
+        <w:lastRenderedPageBreak/>
+        <w:t xml:space="preserve">Lecture 09: List View and </w:t>
+      </w:r>
+      <w:proofErr w:type="spellStart"/>
+      <w:r>
+        <w:rPr>
+          <w:lang w:val="en-US"/>
+        </w:rPr>
+        <w:t>Seekbar</w:t>
+      </w:r>
+      <w:proofErr w:type="spellEnd"/>
+    </w:p>
+    <w:p>
+      <w:pPr>
+        <w:rPr>
+          <w:lang w:val="en-US"/>
+        </w:rPr>
+      </w:pPr>
+      <w:r>
+        <w:rPr>
+          <w:noProof/>
+        </w:rPr>
+        <w:drawing>
+          <wp:inline distT="0" distB="0" distL="0" distR="0" wp14:anchorId="26824F13" wp14:editId="7460A622">
+            <wp:extent cx="5731510" cy="4126230"/>
+            <wp:effectExtent l="0" t="0" r="2540" b="7620"/>
+            <wp:docPr id="18" name="Picture 18"/>
+            <wp:cNvGraphicFramePr>
+              <a:graphicFrameLocks xmlns:a="http://schemas.openxmlformats.org/drawingml/2006/main" noChangeAspect="1"/>
+            </wp:cNvGraphicFramePr>
+            <a:graphic xmlns:a="http://schemas.openxmlformats.org/drawingml/2006/main">
+              <a:graphicData uri="http://schemas.openxmlformats.org/drawingml/2006/picture">
+                <pic:pic xmlns:pic="http://schemas.openxmlformats.org/drawingml/2006/picture">
+                  <pic:nvPicPr>
+                    <pic:cNvPr id="1" name=""/>
+                    <pic:cNvPicPr/>
+                  </pic:nvPicPr>
+                  <pic:blipFill>
+                    <a:blip r:embed="rId21"/>
+                    <a:stretch>
+                      <a:fillRect/>
+                    </a:stretch>
+                  </pic:blipFill>
+                  <pic:spPr>
+                    <a:xfrm>
+                      <a:off x="0" y="0"/>
                       <a:ext cx="5731510" cy="4126230"/>
                     </a:xfrm>
                     <a:prstGeom prst="rect">
@@ -1150,7 +1263,7 @@
                     </pic:cNvPicPr>
                   </pic:nvPicPr>
                   <pic:blipFill>
-                    <a:blip r:embed="rId21" cstate="print">
+                    <a:blip r:embed="rId22" cstate="print">
                       <a:extLst>
                         <a:ext uri="{28A0092B-C50C-407E-A947-70E740481C1C}">
                           <a14:useLocalDpi xmlns:a14="http://schemas.microsoft.com/office/drawing/2010/main" val="0"/>
@@ -1192,6 +1305,7 @@
         <w:rPr>
           <w:lang w:val="en-US"/>
         </w:rPr>
+        <w:lastRenderedPageBreak/>
         <w:t>List View Created</w:t>
       </w:r>
     </w:p>
@@ -1206,7 +1320,6 @@
           <w:noProof/>
           <w:lang w:val="en-US"/>
         </w:rPr>
-        <w:lastRenderedPageBreak/>
         <w:drawing>
           <wp:inline distT="0" distB="0" distL="0" distR="0" wp14:anchorId="76930B45" wp14:editId="02244244">
             <wp:extent cx="2529502" cy="5286375"/>
@@ -1225,7 +1338,7 @@
                     </pic:cNvPicPr>
                   </pic:nvPicPr>
                   <pic:blipFill>
-                    <a:blip r:embed="rId22" cstate="print">
+                    <a:blip r:embed="rId23" cstate="print">
                       <a:extLst>
                         <a:ext uri="{28A0092B-C50C-407E-A947-70E740481C1C}">
                           <a14:useLocalDpi xmlns:a14="http://schemas.microsoft.com/office/drawing/2010/main" val="0"/>
@@ -1296,7 +1409,7 @@
                     <pic:cNvPicPr/>
                   </pic:nvPicPr>
                   <pic:blipFill>
-                    <a:blip r:embed="rId23"/>
+                    <a:blip r:embed="rId24"/>
                     <a:stretch>
                       <a:fillRect/>
                     </a:stretch>
@@ -1354,7 +1467,7 @@
                     </pic:cNvPicPr>
                   </pic:nvPicPr>
                   <pic:blipFill>
-                    <a:blip r:embed="rId24" cstate="print">
+                    <a:blip r:embed="rId25" cstate="print">
                       <a:extLst>
                         <a:ext uri="{28A0092B-C50C-407E-A947-70E740481C1C}">
                           <a14:useLocalDpi xmlns:a14="http://schemas.microsoft.com/office/drawing/2010/main" val="0"/>
@@ -1425,7 +1538,7 @@
                     <pic:cNvPicPr/>
                   </pic:nvPicPr>
                   <pic:blipFill>
-                    <a:blip r:embed="rId25"/>
+                    <a:blip r:embed="rId26"/>
                     <a:stretch>
                       <a:fillRect/>
                     </a:stretch>
@@ -1476,7 +1589,7 @@
                     </pic:cNvPicPr>
                   </pic:nvPicPr>
                   <pic:blipFill>
-                    <a:blip r:embed="rId26" cstate="print">
+                    <a:blip r:embed="rId27" cstate="print">
                       <a:extLst>
                         <a:ext uri="{28A0092B-C50C-407E-A947-70E740481C1C}">
                           <a14:useLocalDpi xmlns:a14="http://schemas.microsoft.com/office/drawing/2010/main" val="0"/>
@@ -1514,11 +1627,19 @@
           <w:lang w:val="en-US"/>
         </w:rPr>
       </w:pPr>
-      <w:r>
-        <w:rPr>
-          <w:lang w:val="en-US"/>
-        </w:rPr>
-        <w:t>Seekbar added</w:t>
+      <w:proofErr w:type="spellStart"/>
+      <w:r>
+        <w:rPr>
+          <w:lang w:val="en-US"/>
+        </w:rPr>
+        <w:t>Seekbar</w:t>
+      </w:r>
+      <w:proofErr w:type="spellEnd"/>
+      <w:r>
+        <w:rPr>
+          <w:lang w:val="en-US"/>
+        </w:rPr>
+        <w:t xml:space="preserve"> added</w:t>
       </w:r>
     </w:p>
     <w:p>

</xml_diff>

<commit_message>
Model created for database
</commit_message>
<xml_diff>
--- a/Progress Report.docx
+++ b/Progress Report.docx
@@ -1769,6 +1769,86 @@
         </w:rPr>
         <w:t xml:space="preserve"> added</w:t>
       </w:r>
+    </w:p>
+    <w:p>
+      <w:pPr>
+        <w:rPr>
+          <w:lang w:val="en-US"/>
+        </w:rPr>
+      </w:pPr>
+      <w:r>
+        <w:rPr>
+          <w:lang w:val="en-US"/>
+        </w:rPr>
+        <w:t>Lecture 10: Database</w:t>
+      </w:r>
+    </w:p>
+    <w:p>
+      <w:pPr>
+        <w:rPr>
+          <w:lang w:val="en-US"/>
+        </w:rPr>
+      </w:pPr>
+      <w:r>
+        <w:rPr>
+          <w:noProof/>
+        </w:rPr>
+        <w:drawing>
+          <wp:inline distT="0" distB="0" distL="0" distR="0" wp14:anchorId="1E09CB20" wp14:editId="78C2545A">
+            <wp:extent cx="5057775" cy="2457450"/>
+            <wp:effectExtent l="0" t="0" r="9525" b="0"/>
+            <wp:docPr id="27" name="Picture 27"/>
+            <wp:cNvGraphicFramePr>
+              <a:graphicFrameLocks xmlns:a="http://schemas.openxmlformats.org/drawingml/2006/main" noChangeAspect="1"/>
+            </wp:cNvGraphicFramePr>
+            <a:graphic xmlns:a="http://schemas.openxmlformats.org/drawingml/2006/main">
+              <a:graphicData uri="http://schemas.openxmlformats.org/drawingml/2006/picture">
+                <pic:pic xmlns:pic="http://schemas.openxmlformats.org/drawingml/2006/picture">
+                  <pic:nvPicPr>
+                    <pic:cNvPr id="1" name=""/>
+                    <pic:cNvPicPr/>
+                  </pic:nvPicPr>
+                  <pic:blipFill>
+                    <a:blip r:embed="rId30"/>
+                    <a:stretch>
+                      <a:fillRect/>
+                    </a:stretch>
+                  </pic:blipFill>
+                  <pic:spPr>
+                    <a:xfrm>
+                      <a:off x="0" y="0"/>
+                      <a:ext cx="5057775" cy="2457450"/>
+                    </a:xfrm>
+                    <a:prstGeom prst="rect">
+                      <a:avLst/>
+                    </a:prstGeom>
+                  </pic:spPr>
+                </pic:pic>
+              </a:graphicData>
+            </a:graphic>
+          </wp:inline>
+        </w:drawing>
+      </w:r>
+    </w:p>
+    <w:p>
+      <w:pPr>
+        <w:rPr>
+          <w:lang w:val="en-US"/>
+        </w:rPr>
+      </w:pPr>
+      <w:r>
+        <w:rPr>
+          <w:lang w:val="en-US"/>
+        </w:rPr>
+        <w:t>Customer model created</w:t>
+      </w:r>
+    </w:p>
+    <w:p>
+      <w:pPr>
+        <w:rPr>
+          <w:lang w:val="en-US"/>
+        </w:rPr>
+      </w:pPr>
     </w:p>
     <w:p>
       <w:pPr>

</xml_diff>

<commit_message>
Sample View button working
</commit_message>
<xml_diff>
--- a/Progress Report.docx
+++ b/Progress Report.docx
@@ -1917,6 +1917,81 @@
           <w:lang w:val="en-US"/>
         </w:rPr>
         <w:t>Customer database working</w:t>
+      </w:r>
+    </w:p>
+    <w:p>
+      <w:pPr>
+        <w:rPr>
+          <w:lang w:val="en-US"/>
+        </w:rPr>
+      </w:pPr>
+      <w:r>
+        <w:rPr>
+          <w:noProof/>
+          <w:lang w:val="en-US"/>
+        </w:rPr>
+        <w:lastRenderedPageBreak/>
+        <w:drawing>
+          <wp:inline distT="0" distB="0" distL="0" distR="0" wp14:anchorId="4D5DAAA1" wp14:editId="1D67BC7B">
+            <wp:extent cx="2581275" cy="5394575"/>
+            <wp:effectExtent l="0" t="0" r="0" b="0"/>
+            <wp:docPr id="30" name="Picture 30"/>
+            <wp:cNvGraphicFramePr>
+              <a:graphicFrameLocks xmlns:a="http://schemas.openxmlformats.org/drawingml/2006/main" noChangeAspect="1"/>
+            </wp:cNvGraphicFramePr>
+            <a:graphic xmlns:a="http://schemas.openxmlformats.org/drawingml/2006/main">
+              <a:graphicData uri="http://schemas.openxmlformats.org/drawingml/2006/picture">
+                <pic:pic xmlns:pic="http://schemas.openxmlformats.org/drawingml/2006/picture">
+                  <pic:nvPicPr>
+                    <pic:cNvPr id="0" name="Picture 3"/>
+                    <pic:cNvPicPr>
+                      <a:picLocks noChangeAspect="1" noChangeArrowheads="1"/>
+                    </pic:cNvPicPr>
+                  </pic:nvPicPr>
+                  <pic:blipFill>
+                    <a:blip r:embed="rId32" cstate="print">
+                      <a:extLst>
+                        <a:ext uri="{28A0092B-C50C-407E-A947-70E740481C1C}">
+                          <a14:useLocalDpi xmlns:a14="http://schemas.microsoft.com/office/drawing/2010/main" val="0"/>
+                        </a:ext>
+                      </a:extLst>
+                    </a:blip>
+                    <a:srcRect/>
+                    <a:stretch>
+                      <a:fillRect/>
+                    </a:stretch>
+                  </pic:blipFill>
+                  <pic:spPr bwMode="auto">
+                    <a:xfrm>
+                      <a:off x="0" y="0"/>
+                      <a:ext cx="2581852" cy="5395781"/>
+                    </a:xfrm>
+                    <a:prstGeom prst="rect">
+                      <a:avLst/>
+                    </a:prstGeom>
+                    <a:noFill/>
+                    <a:ln>
+                      <a:noFill/>
+                    </a:ln>
+                  </pic:spPr>
+                </pic:pic>
+              </a:graphicData>
+            </a:graphic>
+          </wp:inline>
+        </w:drawing>
+      </w:r>
+    </w:p>
+    <w:p>
+      <w:pPr>
+        <w:rPr>
+          <w:lang w:val="en-US"/>
+        </w:rPr>
+      </w:pPr>
+      <w:r>
+        <w:rPr>
+          <w:lang w:val="en-US"/>
+        </w:rPr>
+        <w:t>View button working</w:t>
       </w:r>
     </w:p>
     <w:p>

</xml_diff>

<commit_message>
dialog box code implemented
</commit_message>
<xml_diff>
--- a/Progress Report.docx
+++ b/Progress Report.docx
@@ -382,35 +382,7 @@
         <w:rPr>
           <w:lang w:val="en-US"/>
         </w:rPr>
-        <w:t xml:space="preserve">You can add </w:t>
-      </w:r>
-      <w:proofErr w:type="spellStart"/>
-      <w:r>
-        <w:rPr>
-          <w:lang w:val="en-US"/>
-        </w:rPr>
-        <w:t>todo</w:t>
-      </w:r>
-      <w:proofErr w:type="spellEnd"/>
-      <w:r>
-        <w:rPr>
-          <w:lang w:val="en-US"/>
-        </w:rPr>
-        <w:t xml:space="preserve"> list and view in the </w:t>
-      </w:r>
-      <w:proofErr w:type="spellStart"/>
-      <w:r>
-        <w:rPr>
-          <w:lang w:val="en-US"/>
-        </w:rPr>
-        <w:t>todo</w:t>
-      </w:r>
-      <w:proofErr w:type="spellEnd"/>
-      <w:r>
-        <w:rPr>
-          <w:lang w:val="en-US"/>
-        </w:rPr>
-        <w:t xml:space="preserve"> tab</w:t>
+        <w:t>You can add todo list and view in the todo tab</w:t>
       </w:r>
     </w:p>
     <w:p>
@@ -491,16 +463,8 @@
         <w:rPr>
           <w:lang w:val="en-US"/>
         </w:rPr>
-        <w:t xml:space="preserve">Added different layout than </w:t>
-      </w:r>
-      <w:proofErr w:type="spellStart"/>
-      <w:r>
-        <w:rPr>
-          <w:lang w:val="en-US"/>
-        </w:rPr>
-        <w:t>activity_main</w:t>
-      </w:r>
-      <w:proofErr w:type="spellEnd"/>
+        <w:t>Added different layout than activity_main</w:t>
+      </w:r>
     </w:p>
     <w:p>
       <w:pPr>
@@ -1290,16 +1254,8 @@
           <w:lang w:val="en-US"/>
         </w:rPr>
         <w:lastRenderedPageBreak/>
-        <w:t xml:space="preserve">Lecture 09: List View and </w:t>
-      </w:r>
-      <w:proofErr w:type="spellStart"/>
-      <w:r>
-        <w:rPr>
-          <w:lang w:val="en-US"/>
-        </w:rPr>
-        <w:t>Seekbar</w:t>
-      </w:r>
-      <w:proofErr w:type="spellEnd"/>
+        <w:t>Lecture 09: List View and Seekbar</w:t>
+      </w:r>
     </w:p>
     <w:p>
       <w:pPr>
@@ -1755,19 +1711,11 @@
           <w:lang w:val="en-US"/>
         </w:rPr>
       </w:pPr>
-      <w:proofErr w:type="spellStart"/>
-      <w:r>
-        <w:rPr>
-          <w:lang w:val="en-US"/>
-        </w:rPr>
-        <w:t>Seekbar</w:t>
-      </w:r>
-      <w:proofErr w:type="spellEnd"/>
-      <w:r>
-        <w:rPr>
-          <w:lang w:val="en-US"/>
-        </w:rPr>
-        <w:t xml:space="preserve"> added</w:t>
+      <w:r>
+        <w:rPr>
+          <w:lang w:val="en-US"/>
+        </w:rPr>
+        <w:t>Seekbar added</w:t>
       </w:r>
     </w:p>
     <w:p>
@@ -2065,16 +2013,8 @@
         <w:rPr>
           <w:lang w:val="en-US"/>
         </w:rPr>
-        <w:t xml:space="preserve">Lecture 12: Navigation </w:t>
-      </w:r>
-      <w:proofErr w:type="spellStart"/>
-      <w:r>
-        <w:rPr>
-          <w:lang w:val="en-US"/>
-        </w:rPr>
-        <w:t>Drawar</w:t>
-      </w:r>
-      <w:proofErr w:type="spellEnd"/>
+        <w:t>Lecture 12: Navigation Drawar</w:t>
+      </w:r>
     </w:p>
     <w:p>
       <w:pPr>
@@ -2147,23 +2087,96 @@
         <w:rPr>
           <w:lang w:val="en-US"/>
         </w:rPr>
-        <w:t xml:space="preserve">Different operations performed on navigation </w:t>
-      </w:r>
-      <w:proofErr w:type="spellStart"/>
-      <w:r>
-        <w:rPr>
-          <w:lang w:val="en-US"/>
-        </w:rPr>
-        <w:t>drawar</w:t>
-      </w:r>
-      <w:proofErr w:type="spellEnd"/>
-    </w:p>
-    <w:p>
-      <w:pPr>
-        <w:rPr>
-          <w:lang w:val="en-US"/>
-        </w:rPr>
-      </w:pPr>
+        <w:t>Different operations performed on navigation drawar</w:t>
+      </w:r>
+    </w:p>
+    <w:p>
+      <w:pPr>
+        <w:rPr>
+          <w:lang w:val="en-US"/>
+        </w:rPr>
+      </w:pPr>
+    </w:p>
+    <w:p>
+      <w:pPr>
+        <w:rPr>
+          <w:lang w:val="en-US"/>
+        </w:rPr>
+      </w:pPr>
+    </w:p>
+    <w:p>
+      <w:pPr>
+        <w:rPr>
+          <w:lang w:val="en-US"/>
+        </w:rPr>
+      </w:pPr>
+      <w:r>
+        <w:rPr>
+          <w:lang w:val="en-US"/>
+        </w:rPr>
+        <w:lastRenderedPageBreak/>
+        <w:t xml:space="preserve">Lecture 14: Dialog Box </w:t>
+      </w:r>
+    </w:p>
+    <w:p>
+      <w:pPr>
+        <w:rPr>
+          <w:lang w:val="en-US"/>
+        </w:rPr>
+      </w:pPr>
+      <w:r>
+        <w:rPr>
+          <w:noProof/>
+        </w:rPr>
+        <w:drawing>
+          <wp:inline distT="0" distB="0" distL="0" distR="0" wp14:anchorId="6CC06771" wp14:editId="0C283A6C">
+            <wp:extent cx="5731510" cy="3969385"/>
+            <wp:effectExtent l="0" t="0" r="2540" b="0"/>
+            <wp:docPr id="32" name="Picture 32"/>
+            <wp:cNvGraphicFramePr>
+              <a:graphicFrameLocks xmlns:a="http://schemas.openxmlformats.org/drawingml/2006/main" noChangeAspect="1"/>
+            </wp:cNvGraphicFramePr>
+            <a:graphic xmlns:a="http://schemas.openxmlformats.org/drawingml/2006/main">
+              <a:graphicData uri="http://schemas.openxmlformats.org/drawingml/2006/picture">
+                <pic:pic xmlns:pic="http://schemas.openxmlformats.org/drawingml/2006/picture">
+                  <pic:nvPicPr>
+                    <pic:cNvPr id="1" name=""/>
+                    <pic:cNvPicPr/>
+                  </pic:nvPicPr>
+                  <pic:blipFill>
+                    <a:blip r:embed="rId35"/>
+                    <a:stretch>
+                      <a:fillRect/>
+                    </a:stretch>
+                  </pic:blipFill>
+                  <pic:spPr>
+                    <a:xfrm>
+                      <a:off x="0" y="0"/>
+                      <a:ext cx="5731510" cy="3969385"/>
+                    </a:xfrm>
+                    <a:prstGeom prst="rect">
+                      <a:avLst/>
+                    </a:prstGeom>
+                  </pic:spPr>
+                </pic:pic>
+              </a:graphicData>
+            </a:graphic>
+          </wp:inline>
+        </w:drawing>
+      </w:r>
+    </w:p>
+    <w:p>
+      <w:pPr>
+        <w:rPr>
+          <w:lang w:val="en-US"/>
+        </w:rPr>
+      </w:pPr>
+      <w:r>
+        <w:rPr>
+          <w:lang w:val="en-US"/>
+        </w:rPr>
+        <w:t>Dialog box code implemented</w:t>
+      </w:r>
     </w:p>
     <w:p>
       <w:pPr>

</xml_diff>

<commit_message>
Button implemented to open dialog box
</commit_message>
<xml_diff>
--- a/Progress Report.docx
+++ b/Progress Report.docx
@@ -2176,6 +2176,66 @@
           <w:lang w:val="en-US"/>
         </w:rPr>
         <w:t>Dialog box code implemented</w:t>
+      </w:r>
+    </w:p>
+    <w:p>
+      <w:pPr>
+        <w:rPr>
+          <w:lang w:val="en-US"/>
+        </w:rPr>
+      </w:pPr>
+      <w:r>
+        <w:rPr>
+          <w:noProof/>
+        </w:rPr>
+        <w:drawing>
+          <wp:inline distT="0" distB="0" distL="0" distR="0" wp14:anchorId="5091A3A4" wp14:editId="7E3FBBB7">
+            <wp:extent cx="2247900" cy="3838575"/>
+            <wp:effectExtent l="0" t="0" r="0" b="9525"/>
+            <wp:docPr id="33" name="Picture 33"/>
+            <wp:cNvGraphicFramePr>
+              <a:graphicFrameLocks xmlns:a="http://schemas.openxmlformats.org/drawingml/2006/main" noChangeAspect="1"/>
+            </wp:cNvGraphicFramePr>
+            <a:graphic xmlns:a="http://schemas.openxmlformats.org/drawingml/2006/main">
+              <a:graphicData uri="http://schemas.openxmlformats.org/drawingml/2006/picture">
+                <pic:pic xmlns:pic="http://schemas.openxmlformats.org/drawingml/2006/picture">
+                  <pic:nvPicPr>
+                    <pic:cNvPr id="1" name=""/>
+                    <pic:cNvPicPr/>
+                  </pic:nvPicPr>
+                  <pic:blipFill>
+                    <a:blip r:embed="rId36"/>
+                    <a:stretch>
+                      <a:fillRect/>
+                    </a:stretch>
+                  </pic:blipFill>
+                  <pic:spPr>
+                    <a:xfrm>
+                      <a:off x="0" y="0"/>
+                      <a:ext cx="2247900" cy="3838575"/>
+                    </a:xfrm>
+                    <a:prstGeom prst="rect">
+                      <a:avLst/>
+                    </a:prstGeom>
+                  </pic:spPr>
+                </pic:pic>
+              </a:graphicData>
+            </a:graphic>
+          </wp:inline>
+        </w:drawing>
+      </w:r>
+    </w:p>
+    <w:p>
+      <w:pPr>
+        <w:rPr>
+          <w:lang w:val="en-US"/>
+        </w:rPr>
+      </w:pPr>
+      <w:r>
+        <w:rPr>
+          <w:lang w:val="en-US"/>
+        </w:rPr>
+        <w:t>Button implemented to open dialog box</w:t>
       </w:r>
     </w:p>
     <w:p>

</xml_diff>

<commit_message>
Dialog box against the button implemented in main activity
</commit_message>
<xml_diff>
--- a/Progress Report.docx
+++ b/Progress Report.docx
@@ -382,7 +382,35 @@
         <w:rPr>
           <w:lang w:val="en-US"/>
         </w:rPr>
-        <w:t>You can add todo list and view in the todo tab</w:t>
+        <w:t xml:space="preserve">You can add </w:t>
+      </w:r>
+      <w:proofErr w:type="spellStart"/>
+      <w:r>
+        <w:rPr>
+          <w:lang w:val="en-US"/>
+        </w:rPr>
+        <w:t>todo</w:t>
+      </w:r>
+      <w:proofErr w:type="spellEnd"/>
+      <w:r>
+        <w:rPr>
+          <w:lang w:val="en-US"/>
+        </w:rPr>
+        <w:t xml:space="preserve"> list and view in the </w:t>
+      </w:r>
+      <w:proofErr w:type="spellStart"/>
+      <w:r>
+        <w:rPr>
+          <w:lang w:val="en-US"/>
+        </w:rPr>
+        <w:t>todo</w:t>
+      </w:r>
+      <w:proofErr w:type="spellEnd"/>
+      <w:r>
+        <w:rPr>
+          <w:lang w:val="en-US"/>
+        </w:rPr>
+        <w:t xml:space="preserve"> tab</w:t>
       </w:r>
     </w:p>
     <w:p>
@@ -463,8 +491,16 @@
         <w:rPr>
           <w:lang w:val="en-US"/>
         </w:rPr>
-        <w:t>Added different layout than activity_main</w:t>
-      </w:r>
+        <w:t xml:space="preserve">Added different layout than </w:t>
+      </w:r>
+      <w:proofErr w:type="spellStart"/>
+      <w:r>
+        <w:rPr>
+          <w:lang w:val="en-US"/>
+        </w:rPr>
+        <w:t>activity_main</w:t>
+      </w:r>
+      <w:proofErr w:type="spellEnd"/>
     </w:p>
     <w:p>
       <w:pPr>
@@ -658,7 +694,21 @@
           <w:lang w:val="en-US"/>
         </w:rPr>
         <w:lastRenderedPageBreak/>
-        <w:t>Lecture 6: Intent And Activities</w:t>
+        <w:t xml:space="preserve">Lecture 6: Intent </w:t>
+      </w:r>
+      <w:proofErr w:type="gramStart"/>
+      <w:r>
+        <w:rPr>
+          <w:lang w:val="en-US"/>
+        </w:rPr>
+        <w:t>And</w:t>
+      </w:r>
+      <w:proofErr w:type="gramEnd"/>
+      <w:r>
+        <w:rPr>
+          <w:lang w:val="en-US"/>
+        </w:rPr>
+        <w:t xml:space="preserve"> Activities</w:t>
       </w:r>
     </w:p>
     <w:p>
@@ -786,7 +836,21 @@
         <w:rPr>
           <w:lang w:val="en-US"/>
         </w:rPr>
-        <w:t>By pressing call me button</w:t>
+        <w:t xml:space="preserve">By pressing </w:t>
+      </w:r>
+      <w:proofErr w:type="gramStart"/>
+      <w:r>
+        <w:rPr>
+          <w:lang w:val="en-US"/>
+        </w:rPr>
+        <w:t>call</w:t>
+      </w:r>
+      <w:proofErr w:type="gramEnd"/>
+      <w:r>
+        <w:rPr>
+          <w:lang w:val="en-US"/>
+        </w:rPr>
+        <w:t xml:space="preserve"> me button</w:t>
       </w:r>
     </w:p>
     <w:p>
@@ -1254,8 +1318,16 @@
           <w:lang w:val="en-US"/>
         </w:rPr>
         <w:lastRenderedPageBreak/>
-        <w:t>Lecture 09: List View and Seekbar</w:t>
-      </w:r>
+        <w:t xml:space="preserve">Lecture 09: List View and </w:t>
+      </w:r>
+      <w:proofErr w:type="spellStart"/>
+      <w:r>
+        <w:rPr>
+          <w:lang w:val="en-US"/>
+        </w:rPr>
+        <w:t>Seekbar</w:t>
+      </w:r>
+      <w:proofErr w:type="spellEnd"/>
     </w:p>
     <w:p>
       <w:pPr>
@@ -1711,11 +1783,19 @@
           <w:lang w:val="en-US"/>
         </w:rPr>
       </w:pPr>
-      <w:r>
-        <w:rPr>
-          <w:lang w:val="en-US"/>
-        </w:rPr>
-        <w:t>Seekbar added</w:t>
+      <w:proofErr w:type="spellStart"/>
+      <w:r>
+        <w:rPr>
+          <w:lang w:val="en-US"/>
+        </w:rPr>
+        <w:t>Seekbar</w:t>
+      </w:r>
+      <w:proofErr w:type="spellEnd"/>
+      <w:r>
+        <w:rPr>
+          <w:lang w:val="en-US"/>
+        </w:rPr>
+        <w:t xml:space="preserve"> added</w:t>
       </w:r>
     </w:p>
     <w:p>
@@ -2013,8 +2093,16 @@
         <w:rPr>
           <w:lang w:val="en-US"/>
         </w:rPr>
-        <w:t>Lecture 12: Navigation Drawar</w:t>
-      </w:r>
+        <w:t xml:space="preserve">Lecture 12: Navigation </w:t>
+      </w:r>
+      <w:proofErr w:type="spellStart"/>
+      <w:r>
+        <w:rPr>
+          <w:lang w:val="en-US"/>
+        </w:rPr>
+        <w:t>Drawar</w:t>
+      </w:r>
+      <w:proofErr w:type="spellEnd"/>
     </w:p>
     <w:p>
       <w:pPr>
@@ -2087,8 +2175,16 @@
         <w:rPr>
           <w:lang w:val="en-US"/>
         </w:rPr>
-        <w:t>Different operations performed on navigation drawar</w:t>
-      </w:r>
+        <w:t xml:space="preserve">Different operations performed on navigation </w:t>
+      </w:r>
+      <w:proofErr w:type="spellStart"/>
+      <w:r>
+        <w:rPr>
+          <w:lang w:val="en-US"/>
+        </w:rPr>
+        <w:t>drawar</w:t>
+      </w:r>
+      <w:proofErr w:type="spellEnd"/>
     </w:p>
     <w:p>
       <w:pPr>
@@ -2236,6 +2332,67 @@
           <w:lang w:val="en-US"/>
         </w:rPr>
         <w:t>Button implemented to open dialog box</w:t>
+      </w:r>
+    </w:p>
+    <w:p>
+      <w:pPr>
+        <w:rPr>
+          <w:lang w:val="en-US"/>
+        </w:rPr>
+      </w:pPr>
+      <w:r>
+        <w:rPr>
+          <w:noProof/>
+        </w:rPr>
+        <w:lastRenderedPageBreak/>
+        <w:drawing>
+          <wp:inline distT="0" distB="0" distL="0" distR="0" wp14:anchorId="2B87E2E5" wp14:editId="17182F14">
+            <wp:extent cx="2305050" cy="3743325"/>
+            <wp:effectExtent l="0" t="0" r="0" b="9525"/>
+            <wp:docPr id="34" name="Picture 34"/>
+            <wp:cNvGraphicFramePr>
+              <a:graphicFrameLocks xmlns:a="http://schemas.openxmlformats.org/drawingml/2006/main" noChangeAspect="1"/>
+            </wp:cNvGraphicFramePr>
+            <a:graphic xmlns:a="http://schemas.openxmlformats.org/drawingml/2006/main">
+              <a:graphicData uri="http://schemas.openxmlformats.org/drawingml/2006/picture">
+                <pic:pic xmlns:pic="http://schemas.openxmlformats.org/drawingml/2006/picture">
+                  <pic:nvPicPr>
+                    <pic:cNvPr id="1" name=""/>
+                    <pic:cNvPicPr/>
+                  </pic:nvPicPr>
+                  <pic:blipFill>
+                    <a:blip r:embed="rId37"/>
+                    <a:stretch>
+                      <a:fillRect/>
+                    </a:stretch>
+                  </pic:blipFill>
+                  <pic:spPr>
+                    <a:xfrm>
+                      <a:off x="0" y="0"/>
+                      <a:ext cx="2305050" cy="3743325"/>
+                    </a:xfrm>
+                    <a:prstGeom prst="rect">
+                      <a:avLst/>
+                    </a:prstGeom>
+                  </pic:spPr>
+                </pic:pic>
+              </a:graphicData>
+            </a:graphic>
+          </wp:inline>
+        </w:drawing>
+      </w:r>
+    </w:p>
+    <w:p>
+      <w:pPr>
+        <w:rPr>
+          <w:lang w:val="en-US"/>
+        </w:rPr>
+      </w:pPr>
+      <w:r>
+        <w:rPr>
+          <w:lang w:val="en-US"/>
+        </w:rPr>
+        <w:t>Dialog box against the button implemented in main activity</w:t>
       </w:r>
     </w:p>
     <w:p>

</xml_diff>

<commit_message>
Call fragments code implemented
</commit_message>
<xml_diff>
--- a/Progress Report.docx
+++ b/Progress Report.docx
@@ -382,35 +382,7 @@
         <w:rPr>
           <w:lang w:val="en-US"/>
         </w:rPr>
-        <w:t xml:space="preserve">You can add </w:t>
-      </w:r>
-      <w:proofErr w:type="spellStart"/>
-      <w:r>
-        <w:rPr>
-          <w:lang w:val="en-US"/>
-        </w:rPr>
-        <w:t>todo</w:t>
-      </w:r>
-      <w:proofErr w:type="spellEnd"/>
-      <w:r>
-        <w:rPr>
-          <w:lang w:val="en-US"/>
-        </w:rPr>
-        <w:t xml:space="preserve"> list and view in the </w:t>
-      </w:r>
-      <w:proofErr w:type="spellStart"/>
-      <w:r>
-        <w:rPr>
-          <w:lang w:val="en-US"/>
-        </w:rPr>
-        <w:t>todo</w:t>
-      </w:r>
-      <w:proofErr w:type="spellEnd"/>
-      <w:r>
-        <w:rPr>
-          <w:lang w:val="en-US"/>
-        </w:rPr>
-        <w:t xml:space="preserve"> tab</w:t>
+        <w:t>You can add todo list and view in the todo tab</w:t>
       </w:r>
     </w:p>
     <w:p>
@@ -491,16 +463,8 @@
         <w:rPr>
           <w:lang w:val="en-US"/>
         </w:rPr>
-        <w:t xml:space="preserve">Added different layout than </w:t>
-      </w:r>
-      <w:proofErr w:type="spellStart"/>
-      <w:r>
-        <w:rPr>
-          <w:lang w:val="en-US"/>
-        </w:rPr>
-        <w:t>activity_main</w:t>
-      </w:r>
-      <w:proofErr w:type="spellEnd"/>
+        <w:t>Added different layout than activity_main</w:t>
+      </w:r>
     </w:p>
     <w:p>
       <w:pPr>
@@ -694,21 +658,7 @@
           <w:lang w:val="en-US"/>
         </w:rPr>
         <w:lastRenderedPageBreak/>
-        <w:t xml:space="preserve">Lecture 6: Intent </w:t>
-      </w:r>
-      <w:proofErr w:type="gramStart"/>
-      <w:r>
-        <w:rPr>
-          <w:lang w:val="en-US"/>
-        </w:rPr>
-        <w:t>And</w:t>
-      </w:r>
-      <w:proofErr w:type="gramEnd"/>
-      <w:r>
-        <w:rPr>
-          <w:lang w:val="en-US"/>
-        </w:rPr>
-        <w:t xml:space="preserve"> Activities</w:t>
+        <w:t>Lecture 6: Intent And Activities</w:t>
       </w:r>
     </w:p>
     <w:p>
@@ -836,21 +786,7 @@
         <w:rPr>
           <w:lang w:val="en-US"/>
         </w:rPr>
-        <w:t xml:space="preserve">By pressing </w:t>
-      </w:r>
-      <w:proofErr w:type="gramStart"/>
-      <w:r>
-        <w:rPr>
-          <w:lang w:val="en-US"/>
-        </w:rPr>
-        <w:t>call</w:t>
-      </w:r>
-      <w:proofErr w:type="gramEnd"/>
-      <w:r>
-        <w:rPr>
-          <w:lang w:val="en-US"/>
-        </w:rPr>
-        <w:t xml:space="preserve"> me button</w:t>
+        <w:t>By pressing call me button</w:t>
       </w:r>
     </w:p>
     <w:p>
@@ -1318,16 +1254,8 @@
           <w:lang w:val="en-US"/>
         </w:rPr>
         <w:lastRenderedPageBreak/>
-        <w:t xml:space="preserve">Lecture 09: List View and </w:t>
-      </w:r>
-      <w:proofErr w:type="spellStart"/>
-      <w:r>
-        <w:rPr>
-          <w:lang w:val="en-US"/>
-        </w:rPr>
-        <w:t>Seekbar</w:t>
-      </w:r>
-      <w:proofErr w:type="spellEnd"/>
+        <w:t>Lecture 09: List View and Seekbar</w:t>
+      </w:r>
     </w:p>
     <w:p>
       <w:pPr>
@@ -1783,19 +1711,11 @@
           <w:lang w:val="en-US"/>
         </w:rPr>
       </w:pPr>
-      <w:proofErr w:type="spellStart"/>
-      <w:r>
-        <w:rPr>
-          <w:lang w:val="en-US"/>
-        </w:rPr>
-        <w:t>Seekbar</w:t>
-      </w:r>
-      <w:proofErr w:type="spellEnd"/>
-      <w:r>
-        <w:rPr>
-          <w:lang w:val="en-US"/>
-        </w:rPr>
-        <w:t xml:space="preserve"> added</w:t>
+      <w:r>
+        <w:rPr>
+          <w:lang w:val="en-US"/>
+        </w:rPr>
+        <w:t>Seekbar added</w:t>
       </w:r>
     </w:p>
     <w:p>
@@ -2093,16 +2013,8 @@
         <w:rPr>
           <w:lang w:val="en-US"/>
         </w:rPr>
-        <w:t xml:space="preserve">Lecture 12: Navigation </w:t>
-      </w:r>
-      <w:proofErr w:type="spellStart"/>
-      <w:r>
-        <w:rPr>
-          <w:lang w:val="en-US"/>
-        </w:rPr>
-        <w:t>Drawar</w:t>
-      </w:r>
-      <w:proofErr w:type="spellEnd"/>
+        <w:t>Lecture 12: Navigation Drawar</w:t>
+      </w:r>
     </w:p>
     <w:p>
       <w:pPr>
@@ -2175,16 +2087,8 @@
         <w:rPr>
           <w:lang w:val="en-US"/>
         </w:rPr>
-        <w:t xml:space="preserve">Different operations performed on navigation </w:t>
-      </w:r>
-      <w:proofErr w:type="spellStart"/>
-      <w:r>
-        <w:rPr>
-          <w:lang w:val="en-US"/>
-        </w:rPr>
-        <w:t>drawar</w:t>
-      </w:r>
-      <w:proofErr w:type="spellEnd"/>
+        <w:t>Different operations performed on navigation drawar</w:t>
+      </w:r>
     </w:p>
     <w:p>
       <w:pPr>
@@ -2473,6 +2377,54 @@
           <w:lang w:val="en-US"/>
         </w:rPr>
         <w:t>Two Fragments implemented</w:t>
+      </w:r>
+    </w:p>
+    <w:p>
+      <w:pPr>
+        <w:rPr>
+          <w:lang w:val="en-US"/>
+        </w:rPr>
+      </w:pPr>
+      <w:r>
+        <w:rPr>
+          <w:noProof/>
+        </w:rPr>
+        <w:lastRenderedPageBreak/>
+        <w:drawing>
+          <wp:inline distT="0" distB="0" distL="0" distR="0" wp14:anchorId="54851B63" wp14:editId="11788DCB">
+            <wp:extent cx="3981450" cy="3267075"/>
+            <wp:effectExtent l="0" t="0" r="0" b="9525"/>
+            <wp:docPr id="36" name="Picture 36"/>
+            <wp:cNvGraphicFramePr>
+              <a:graphicFrameLocks xmlns:a="http://schemas.openxmlformats.org/drawingml/2006/main" noChangeAspect="1"/>
+            </wp:cNvGraphicFramePr>
+            <a:graphic xmlns:a="http://schemas.openxmlformats.org/drawingml/2006/main">
+              <a:graphicData uri="http://schemas.openxmlformats.org/drawingml/2006/picture">
+                <pic:pic xmlns:pic="http://schemas.openxmlformats.org/drawingml/2006/picture">
+                  <pic:nvPicPr>
+                    <pic:cNvPr id="1" name=""/>
+                    <pic:cNvPicPr/>
+                  </pic:nvPicPr>
+                  <pic:blipFill>
+                    <a:blip r:embed="rId39"/>
+                    <a:stretch>
+                      <a:fillRect/>
+                    </a:stretch>
+                  </pic:blipFill>
+                  <pic:spPr>
+                    <a:xfrm>
+                      <a:off x="0" y="0"/>
+                      <a:ext cx="3981450" cy="3267075"/>
+                    </a:xfrm>
+                    <a:prstGeom prst="rect">
+                      <a:avLst/>
+                    </a:prstGeom>
+                  </pic:spPr>
+                </pic:pic>
+              </a:graphicData>
+            </a:graphic>
+          </wp:inline>
+        </w:drawing>
       </w:r>
     </w:p>
     <w:p>

</xml_diff>